<commit_message>
added witness section and app generates 2 docx files
</commit_message>
<xml_diff>
--- a/template.docx
+++ b/template.docx
@@ -399,6 +399,7 @@
                 <w:szCs w:val="20"/>
               </w:rPr>
             </w:pPr>
+            <w:proofErr w:type="gramStart"/>
             <w:r>
               <w:rPr>
                 <w:rFonts w:ascii="Arial" w:hAnsi="Arial" w:cs="Arial"/>
@@ -414,7 +415,16 @@
                 <w:sz w:val="20"/>
                 <w:szCs w:val="20"/>
               </w:rPr>
-              <w:t>case_number</w:t>
+              <w:t>case</w:t>
+            </w:r>
+            <w:proofErr w:type="gramEnd"/>
+            <w:r>
+              <w:rPr>
+                <w:rFonts w:ascii="Arial" w:hAnsi="Arial" w:cs="Arial"/>
+                <w:sz w:val="20"/>
+                <w:szCs w:val="20"/>
+              </w:rPr>
+              <w:t>_number</w:t>
             </w:r>
             <w:proofErr w:type="spellEnd"/>
             <w:r>
@@ -570,6 +580,7 @@
                 <w:szCs w:val="20"/>
               </w:rPr>
             </w:pPr>
+            <w:proofErr w:type="gramStart"/>
             <w:r>
               <w:rPr>
                 <w:rFonts w:ascii="Arial" w:hAnsi="Arial" w:cs="Arial"/>
@@ -595,6 +606,7 @@
               </w:rPr>
               <w:t>ull</w:t>
             </w:r>
+            <w:proofErr w:type="gramEnd"/>
             <w:r>
               <w:rPr>
                 <w:rFonts w:ascii="Arial" w:hAnsi="Arial" w:cs="Arial"/>
@@ -741,6 +753,7 @@
                 <w:szCs w:val="20"/>
               </w:rPr>
             </w:pPr>
+            <w:proofErr w:type="gramStart"/>
             <w:r>
               <w:rPr>
                 <w:rFonts w:ascii="Arial" w:hAnsi="Arial" w:cs="Arial"/>
@@ -756,7 +769,16 @@
                 <w:sz w:val="20"/>
                 <w:szCs w:val="20"/>
               </w:rPr>
-              <w:t>work_location</w:t>
+              <w:t>work</w:t>
+            </w:r>
+            <w:proofErr w:type="gramEnd"/>
+            <w:r>
+              <w:rPr>
+                <w:rFonts w:ascii="Arial" w:hAnsi="Arial" w:cs="Arial"/>
+                <w:sz w:val="20"/>
+                <w:szCs w:val="20"/>
+              </w:rPr>
+              <w:t>_location</w:t>
             </w:r>
             <w:proofErr w:type="spellEnd"/>
             <w:r>
@@ -835,6 +857,7 @@
                 <w:szCs w:val="20"/>
               </w:rPr>
             </w:pPr>
+            <w:proofErr w:type="gramStart"/>
             <w:r>
               <w:rPr>
                 <w:rFonts w:ascii="Arial" w:hAnsi="Arial" w:cs="Arial"/>
@@ -850,7 +873,16 @@
                 <w:sz w:val="20"/>
                 <w:szCs w:val="20"/>
               </w:rPr>
-              <w:t>position_title</w:t>
+              <w:t>position</w:t>
+            </w:r>
+            <w:proofErr w:type="gramEnd"/>
+            <w:r>
+              <w:rPr>
+                <w:rFonts w:ascii="Arial" w:hAnsi="Arial" w:cs="Arial"/>
+                <w:sz w:val="20"/>
+                <w:szCs w:val="20"/>
+              </w:rPr>
+              <w:t>_title</w:t>
             </w:r>
             <w:proofErr w:type="spellEnd"/>
             <w:r>
@@ -943,6 +975,7 @@
                 <w:color w:val="231F20"/>
               </w:rPr>
             </w:pPr>
+            <w:proofErr w:type="gramStart"/>
             <w:r>
               <w:rPr>
                 <w:rFonts w:ascii="Arial" w:eastAsia="Arial" w:hAnsi="Arial" w:cs="Arial"/>
@@ -956,7 +989,15 @@
                 <w:rFonts w:ascii="Arial" w:eastAsia="Arial" w:hAnsi="Arial" w:cs="Arial"/>
                 <w:color w:val="231F20"/>
               </w:rPr>
-              <w:t>position_level</w:t>
+              <w:t>position</w:t>
+            </w:r>
+            <w:proofErr w:type="gramEnd"/>
+            <w:r>
+              <w:rPr>
+                <w:rFonts w:ascii="Arial" w:eastAsia="Arial" w:hAnsi="Arial" w:cs="Arial"/>
+                <w:color w:val="231F20"/>
+              </w:rPr>
+              <w:t>_level</w:t>
             </w:r>
             <w:proofErr w:type="spellEnd"/>
             <w:r>
@@ -1081,13 +1122,23 @@
                 <w:szCs w:val="20"/>
               </w:rPr>
             </w:pPr>
+            <w:proofErr w:type="gramStart"/>
             <w:r>
               <w:rPr>
                 <w:rFonts w:ascii="Arial" w:hAnsi="Arial" w:cs="Arial"/>
                 <w:sz w:val="20"/>
                 <w:szCs w:val="20"/>
               </w:rPr>
-              <w:t>{{ address }}</w:t>
+              <w:t>{{ address</w:t>
+            </w:r>
+            <w:proofErr w:type="gramEnd"/>
+            <w:r>
+              <w:rPr>
+                <w:rFonts w:ascii="Arial" w:hAnsi="Arial" w:cs="Arial"/>
+                <w:sz w:val="20"/>
+                <w:szCs w:val="20"/>
+              </w:rPr>
+              <w:t xml:space="preserve"> }}</w:t>
             </w:r>
           </w:p>
         </w:tc>
@@ -1173,13 +1224,23 @@
                 <w:szCs w:val="20"/>
               </w:rPr>
             </w:pPr>
+            <w:proofErr w:type="gramStart"/>
             <w:r>
               <w:rPr>
                 <w:rFonts w:ascii="Arial" w:eastAsia="Arial" w:hAnsi="Arial" w:cs="Arial"/>
                 <w:sz w:val="20"/>
                 <w:szCs w:val="20"/>
               </w:rPr>
-              <w:t>{{ unit }}</w:t>
+              <w:t>{{ unit</w:t>
+            </w:r>
+            <w:proofErr w:type="gramEnd"/>
+            <w:r>
+              <w:rPr>
+                <w:rFonts w:ascii="Arial" w:eastAsia="Arial" w:hAnsi="Arial" w:cs="Arial"/>
+                <w:sz w:val="20"/>
+                <w:szCs w:val="20"/>
+              </w:rPr>
+              <w:t xml:space="preserve"> }}</w:t>
             </w:r>
           </w:p>
         </w:tc>
@@ -5144,25 +5205,7 @@
           <w:sz w:val="24"/>
           <w:szCs w:val="24"/>
         </w:rPr>
-        <w:t xml:space="preserve">PLEASE COMPLETE OR CORRECT BOXES 1 THROUGH </w:t>
-      </w:r>
-      <w:r>
-        <w:rPr>
-          <w:rFonts w:cs="Arial"/>
-          <w:b/>
-          <w:sz w:val="24"/>
-          <w:szCs w:val="24"/>
-        </w:rPr>
-        <w:t>6</w:t>
-      </w:r>
-      <w:r>
-        <w:rPr>
-          <w:rFonts w:cs="Arial"/>
-          <w:b/>
-          <w:sz w:val="24"/>
-          <w:szCs w:val="24"/>
-        </w:rPr>
-        <w:t xml:space="preserve"> ABOVE.  </w:t>
+        <w:t xml:space="preserve">PLEASE COMPLETE OR CORRECT BOXES 1 THROUGH 6 ABOVE.  </w:t>
       </w:r>
     </w:p>
     <w:bookmarkEnd w:id="0"/>
@@ -5172,7 +5215,7 @@
         <w:autoSpaceDN w:val="0"/>
         <w:adjustRightInd w:val="0"/>
         <w:rPr>
-          <w:rFonts w:ascii="Arial,Bold" w:hAnsi="Arial,Bold" w:cs="Arial,Bold"/>
+          <w:rFonts w:cs="Arial"/>
           <w:b/>
           <w:bCs/>
           <w:i/>
@@ -5187,7 +5230,7 @@
         <w:autoSpaceDN w:val="0"/>
         <w:adjustRightInd w:val="0"/>
         <w:rPr>
-          <w:rFonts w:ascii="Arial,Bold" w:hAnsi="Arial,Bold" w:cs="Arial,Bold"/>
+          <w:rFonts w:cs="Arial"/>
           <w:b/>
           <w:bCs/>
           <w:sz w:val="24"/>
@@ -5196,7 +5239,7 @@
       </w:pPr>
       <w:r>
         <w:rPr>
-          <w:rFonts w:ascii="Arial,Bold" w:hAnsi="Arial,Bold" w:cs="Arial,Bold"/>
+          <w:rFonts w:cs="Arial"/>
           <w:b/>
           <w:bCs/>
           <w:sz w:val="24"/>
@@ -5206,7 +5249,7 @@
       </w:r>
       <w:r>
         <w:rPr>
-          <w:rFonts w:ascii="Arial,Bold" w:hAnsi="Arial,Bold" w:cs="Arial,Bold"/>
+          <w:rFonts w:cs="Arial"/>
           <w:b/>
           <w:bCs/>
           <w:sz w:val="24"/>
@@ -5216,7 +5259,7 @@
       </w:r>
       <w:r>
         <w:rPr>
-          <w:rFonts w:ascii="Arial,Bold" w:hAnsi="Arial,Bold" w:cs="Arial,Bold"/>
+          <w:rFonts w:cs="Arial"/>
           <w:b/>
           <w:bCs/>
           <w:sz w:val="24"/>
@@ -5226,7 +5269,7 @@
       </w:r>
       <w:r>
         <w:rPr>
-          <w:rFonts w:ascii="Arial,Bold" w:hAnsi="Arial,Bold" w:cs="Arial,Bold"/>
+          <w:rFonts w:cs="Arial"/>
           <w:b/>
           <w:bCs/>
           <w:sz w:val="24"/>
@@ -5239,6 +5282,7 @@
       <w:pPr>
         <w:ind w:left="-360"/>
         <w:rPr>
+          <w:rFonts w:cs="Arial"/>
           <w:sz w:val="22"/>
           <w:szCs w:val="22"/>
         </w:rPr>
@@ -5265,15 +5309,7 @@
           <w:sz w:val="24"/>
           <w:szCs w:val="24"/>
         </w:rPr>
-        <w:t>If you have a representative, please provide</w:t>
-      </w:r>
-      <w:r>
-        <w:rPr>
-          <w:rFonts w:cs="Arial"/>
-          <w:sz w:val="24"/>
-          <w:szCs w:val="24"/>
-        </w:rPr>
-        <w:t xml:space="preserve"> the following:</w:t>
+        <w:t>If you have a representative, please provide the following:</w:t>
       </w:r>
     </w:p>
     <w:p>
@@ -5310,31 +5346,7 @@
           <w:sz w:val="24"/>
           <w:szCs w:val="24"/>
         </w:rPr>
-        <w:t>Full</w:t>
-      </w:r>
-      <w:r>
-        <w:rPr>
-          <w:rFonts w:cs="Arial"/>
-          <w:sz w:val="24"/>
-          <w:szCs w:val="24"/>
-        </w:rPr>
-        <w:t xml:space="preserve"> </w:t>
-      </w:r>
-      <w:r>
-        <w:rPr>
-          <w:rFonts w:cs="Arial"/>
-          <w:sz w:val="24"/>
-          <w:szCs w:val="24"/>
-        </w:rPr>
-        <w:t>N</w:t>
-      </w:r>
-      <w:r>
-        <w:rPr>
-          <w:rFonts w:cs="Arial"/>
-          <w:sz w:val="24"/>
-          <w:szCs w:val="24"/>
-        </w:rPr>
-        <w:t>ame</w:t>
+        <w:t>Full Name</w:t>
       </w:r>
     </w:p>
     <w:p>
@@ -5371,15 +5383,7 @@
           <w:sz w:val="24"/>
           <w:szCs w:val="24"/>
         </w:rPr>
-        <w:t>Mailing A</w:t>
-      </w:r>
-      <w:r>
-        <w:rPr>
-          <w:rFonts w:cs="Arial"/>
-          <w:sz w:val="24"/>
-          <w:szCs w:val="24"/>
-        </w:rPr>
-        <w:t>ddress</w:t>
+        <w:t>Mailing Address</w:t>
       </w:r>
     </w:p>
     <w:p>
@@ -5413,15 +5417,7 @@
           <w:sz w:val="24"/>
           <w:szCs w:val="24"/>
         </w:rPr>
-        <w:t>T</w:t>
-      </w:r>
-      <w:r>
-        <w:rPr>
-          <w:rFonts w:cs="Arial"/>
-          <w:sz w:val="24"/>
-          <w:szCs w:val="24"/>
-        </w:rPr>
-        <w:t>elephone number</w:t>
+        <w:t>Telephone number</w:t>
       </w:r>
     </w:p>
     <w:p>
@@ -5489,31 +5485,7 @@
           <w:sz w:val="24"/>
           <w:szCs w:val="24"/>
         </w:rPr>
-        <w:t xml:space="preserve">Are they an </w:t>
-      </w:r>
-      <w:r>
-        <w:rPr>
-          <w:rFonts w:cs="Arial"/>
-          <w:sz w:val="24"/>
-          <w:szCs w:val="24"/>
-        </w:rPr>
-        <w:t>attorney</w:t>
-      </w:r>
-      <w:r>
-        <w:rPr>
-          <w:rFonts w:cs="Arial"/>
-          <w:sz w:val="24"/>
-          <w:szCs w:val="24"/>
-        </w:rPr>
-        <w:t xml:space="preserve"> – circle or underline one: yes / no</w:t>
-      </w:r>
-      <w:r>
-        <w:rPr>
-          <w:rFonts w:cs="Arial"/>
-          <w:sz w:val="24"/>
-          <w:szCs w:val="24"/>
-        </w:rPr>
-        <w:t>.</w:t>
+        <w:t>Are they an attorney – circle or underline one: yes / no.</w:t>
       </w:r>
     </w:p>
     <w:p>
@@ -5590,17 +5562,7 @@
           <w:sz w:val="24"/>
           <w:szCs w:val="24"/>
         </w:rPr>
-        <w:t>(required if you have a representative)</w:t>
-      </w:r>
-      <w:r>
-        <w:rPr>
-          <w:rFonts w:cs="Arial"/>
-          <w:b/>
-          <w:bCs/>
-          <w:sz w:val="24"/>
-          <w:szCs w:val="24"/>
-        </w:rPr>
-        <w:t>:</w:t>
+        <w:t>(required if you have a representative):</w:t>
       </w:r>
     </w:p>
     <w:p>
@@ -5700,15 +5662,7 @@
           <w:sz w:val="24"/>
           <w:szCs w:val="24"/>
         </w:rPr>
-        <w:t>What is your mailing address</w:t>
-      </w:r>
-      <w:r>
-        <w:rPr>
-          <w:rFonts w:cs="Arial"/>
-          <w:sz w:val="24"/>
-          <w:szCs w:val="24"/>
-        </w:rPr>
-        <w:t>?</w:t>
+        <w:t>What is your mailing address?</w:t>
       </w:r>
     </w:p>
     <w:p>
@@ -5851,43 +5805,7 @@
           <w:sz w:val="24"/>
           <w:szCs w:val="24"/>
         </w:rPr>
-        <w:t>*</w:t>
-      </w:r>
-      <w:r>
-        <w:rPr>
-          <w:rFonts w:cs="Arial"/>
-          <w:b/>
-          <w:bCs/>
-          <w:i/>
-          <w:iCs/>
-          <w:sz w:val="24"/>
-          <w:szCs w:val="24"/>
-        </w:rPr>
-        <w:t>The email provided here will be used to send correspondence from NEEOISO, including your final Report of Investigation</w:t>
-      </w:r>
-      <w:r>
-        <w:rPr>
-          <w:rFonts w:cs="Arial"/>
-          <w:b/>
-          <w:bCs/>
-          <w:i/>
-          <w:iCs/>
-          <w:sz w:val="24"/>
-          <w:szCs w:val="24"/>
-        </w:rPr>
-        <w:t xml:space="preserve"> and appeal rights</w:t>
-      </w:r>
-      <w:r>
-        <w:rPr>
-          <w:rFonts w:cs="Arial"/>
-          <w:b/>
-          <w:bCs/>
-          <w:i/>
-          <w:iCs/>
-          <w:sz w:val="24"/>
-          <w:szCs w:val="24"/>
-        </w:rPr>
-        <w:t xml:space="preserve">. </w:t>
+        <w:t xml:space="preserve">*The email provided here will be used to send correspondence from NEEOISO, including your final Report of Investigation and appeal rights. </w:t>
       </w:r>
     </w:p>
     <w:p>
@@ -5979,39 +5897,7 @@
           <w:sz w:val="24"/>
           <w:szCs w:val="24"/>
         </w:rPr>
-        <w:t xml:space="preserve">Identify the name </w:t>
-      </w:r>
-      <w:r>
-        <w:rPr>
-          <w:rFonts w:cs="Arial"/>
-          <w:sz w:val="24"/>
-          <w:szCs w:val="24"/>
-        </w:rPr>
-        <w:t xml:space="preserve">and title </w:t>
-      </w:r>
-      <w:r>
-        <w:rPr>
-          <w:rFonts w:cs="Arial"/>
-          <w:sz w:val="24"/>
-          <w:szCs w:val="24"/>
-        </w:rPr>
-        <w:t>of your immediate supervisor during the time frame of the accepted issue</w:t>
-      </w:r>
-      <w:r>
-        <w:rPr>
-          <w:rFonts w:cs="Arial"/>
-          <w:sz w:val="24"/>
-          <w:szCs w:val="24"/>
-        </w:rPr>
-        <w:t>(s)</w:t>
-      </w:r>
-      <w:r>
-        <w:rPr>
-          <w:rFonts w:cs="Arial"/>
-          <w:sz w:val="24"/>
-          <w:szCs w:val="24"/>
-        </w:rPr>
-        <w:t xml:space="preserve"> of this complaint.</w:t>
+        <w:t>Identify the name and title of your immediate supervisor during the time frame of the accepted issue(s) of this complaint.</w:t>
       </w:r>
     </w:p>
     <w:p>
@@ -6069,14 +5955,23 @@
         </w:rPr>
       </w:pPr>
       <w:r>
+        <w:rPr>
+          <w:rFonts w:cs="Arial"/>
+        </w:rPr>
         <w:t xml:space="preserve">{% if </w:t>
       </w:r>
       <w:proofErr w:type="spellStart"/>
       <w:r>
+        <w:rPr>
+          <w:rFonts w:cs="Arial"/>
+        </w:rPr>
         <w:t>show_race_section</w:t>
       </w:r>
       <w:proofErr w:type="spellEnd"/>
       <w:r>
+        <w:rPr>
+          <w:rFonts w:cs="Arial"/>
+        </w:rPr>
         <w:t xml:space="preserve"> %}</w:t>
       </w:r>
     </w:p>
@@ -6275,24 +6170,42 @@
     <w:p>
       <w:pPr>
         <w:contextualSpacing/>
-      </w:pPr>
-      <w:r>
+        <w:rPr>
+          <w:rFonts w:cs="Arial"/>
+        </w:rPr>
+      </w:pPr>
+      <w:r>
+        <w:rPr>
+          <w:rFonts w:cs="Arial"/>
+        </w:rPr>
         <w:t>{% endif %}</w:t>
       </w:r>
     </w:p>
     <w:p>
       <w:pPr>
         <w:contextualSpacing/>
-      </w:pPr>
-      <w:r>
+        <w:rPr>
+          <w:rFonts w:cs="Arial"/>
+        </w:rPr>
+      </w:pPr>
+      <w:r>
+        <w:rPr>
+          <w:rFonts w:cs="Arial"/>
+        </w:rPr>
         <w:t xml:space="preserve">{% if </w:t>
       </w:r>
       <w:proofErr w:type="spellStart"/>
       <w:r>
+        <w:rPr>
+          <w:rFonts w:cs="Arial"/>
+        </w:rPr>
         <w:t>show_color_section</w:t>
       </w:r>
       <w:proofErr w:type="spellEnd"/>
       <w:r>
+        <w:rPr>
+          <w:rFonts w:cs="Arial"/>
+        </w:rPr>
         <w:t xml:space="preserve"> %}</w:t>
       </w:r>
     </w:p>
@@ -6353,30 +6266,17 @@
           <w:numId w:val="1"/>
         </w:numPr>
         <w:contextualSpacing/>
-      </w:pPr>
-      <w:r>
-        <w:rPr>
-          <w:rFonts w:cs="Arial"/>
-          <w:sz w:val="24"/>
-          <w:szCs w:val="24"/>
-        </w:rPr>
-        <w:t xml:space="preserve">Are the management officials who you allege discriminated against you in this </w:t>
-      </w:r>
-      <w:r>
-        <w:rPr>
-          <w:rFonts w:cs="Arial"/>
-          <w:sz w:val="24"/>
-          <w:szCs w:val="24"/>
-        </w:rPr>
-        <w:t>c</w:t>
-      </w:r>
-      <w:r>
-        <w:rPr>
-          <w:rFonts w:cs="Arial"/>
-          <w:sz w:val="24"/>
-          <w:szCs w:val="24"/>
-        </w:rPr>
-        <w:t xml:space="preserve">omplaint, aware of your </w:t>
+        <w:rPr>
+          <w:rFonts w:cs="Arial"/>
+        </w:rPr>
+      </w:pPr>
+      <w:r>
+        <w:rPr>
+          <w:rFonts w:cs="Arial"/>
+          <w:sz w:val="24"/>
+          <w:szCs w:val="24"/>
+        </w:rPr>
+        <w:t xml:space="preserve">Are the management officials who you allege discriminated against you in this complaint, aware of your </w:t>
       </w:r>
       <w:r>
         <w:rPr>
@@ -6410,23 +6310,7 @@
           <w:sz w:val="24"/>
           <w:szCs w:val="24"/>
         </w:rPr>
-        <w:t xml:space="preserve"> (approximate</w:t>
-      </w:r>
-      <w:r>
-        <w:rPr>
-          <w:rFonts w:cs="Arial"/>
-          <w:sz w:val="24"/>
-          <w:szCs w:val="24"/>
-        </w:rPr>
-        <w:t xml:space="preserve"> date) </w:t>
-      </w:r>
-      <w:r>
-        <w:rPr>
-          <w:rFonts w:cs="Arial"/>
-          <w:sz w:val="24"/>
-          <w:szCs w:val="24"/>
-        </w:rPr>
-        <w:t xml:space="preserve">and </w:t>
+        <w:t xml:space="preserve"> (approximate date) and </w:t>
       </w:r>
       <w:r>
         <w:rPr>
@@ -6447,20 +6331,42 @@
       </w:r>
     </w:p>
     <w:p>
-      <w:r>
+      <w:pPr>
+        <w:rPr>
+          <w:rFonts w:cs="Arial"/>
+        </w:rPr>
+      </w:pPr>
+      <w:r>
+        <w:rPr>
+          <w:rFonts w:cs="Arial"/>
+        </w:rPr>
         <w:t>{% endif %}</w:t>
       </w:r>
     </w:p>
     <w:p>
-      <w:r>
+      <w:pPr>
+        <w:rPr>
+          <w:rFonts w:cs="Arial"/>
+        </w:rPr>
+      </w:pPr>
+      <w:r>
+        <w:rPr>
+          <w:rFonts w:cs="Arial"/>
+        </w:rPr>
         <w:t xml:space="preserve">{% if </w:t>
       </w:r>
       <w:proofErr w:type="spellStart"/>
       <w:r>
+        <w:rPr>
+          <w:rFonts w:cs="Arial"/>
+        </w:rPr>
         <w:t>show_religion_section</w:t>
       </w:r>
       <w:proofErr w:type="spellEnd"/>
       <w:r>
+        <w:rPr>
+          <w:rFonts w:cs="Arial"/>
+        </w:rPr>
         <w:t xml:space="preserve"> %}</w:t>
       </w:r>
     </w:p>
@@ -6541,23 +6447,7 @@
           <w:sz w:val="24"/>
           <w:szCs w:val="24"/>
         </w:rPr>
-        <w:t xml:space="preserve">Are the management officials who you allege discriminated against you in this </w:t>
-      </w:r>
-      <w:r>
-        <w:rPr>
-          <w:rFonts w:cs="Arial"/>
-          <w:sz w:val="24"/>
-          <w:szCs w:val="24"/>
-        </w:rPr>
-        <w:t>c</w:t>
-      </w:r>
-      <w:r>
-        <w:rPr>
-          <w:rFonts w:cs="Arial"/>
-          <w:sz w:val="24"/>
-          <w:szCs w:val="24"/>
-        </w:rPr>
-        <w:t xml:space="preserve">omplaint, aware of your </w:t>
+        <w:t xml:space="preserve">Are the management officials who you allege discriminated against you in this complaint, aware of your </w:t>
       </w:r>
       <w:r>
         <w:rPr>
@@ -6591,31 +6481,7 @@
           <w:sz w:val="24"/>
           <w:szCs w:val="24"/>
         </w:rPr>
-        <w:t xml:space="preserve"> (approx</w:t>
-      </w:r>
-      <w:r>
-        <w:rPr>
-          <w:rFonts w:cs="Arial"/>
-          <w:sz w:val="24"/>
-          <w:szCs w:val="24"/>
-        </w:rPr>
-        <w:t>imate</w:t>
-      </w:r>
-      <w:r>
-        <w:rPr>
-          <w:rFonts w:cs="Arial"/>
-          <w:sz w:val="24"/>
-          <w:szCs w:val="24"/>
-        </w:rPr>
-        <w:t xml:space="preserve"> date) </w:t>
-      </w:r>
-      <w:r>
-        <w:rPr>
-          <w:rFonts w:cs="Arial"/>
-          <w:sz w:val="24"/>
-          <w:szCs w:val="24"/>
-        </w:rPr>
-        <w:t xml:space="preserve">and </w:t>
+        <w:t xml:space="preserve"> (approximate date) and </w:t>
       </w:r>
       <w:r>
         <w:rPr>
@@ -6632,30 +6498,20 @@
           <w:sz w:val="24"/>
           <w:szCs w:val="24"/>
         </w:rPr>
-        <w:t xml:space="preserve"> </w:t>
-      </w:r>
-      <w:r>
-        <w:rPr>
-          <w:rFonts w:cs="Arial"/>
-          <w:sz w:val="24"/>
-          <w:szCs w:val="24"/>
-        </w:rPr>
-        <w:t>did</w:t>
-      </w:r>
-      <w:r>
-        <w:rPr>
-          <w:rFonts w:cs="Arial"/>
-          <w:sz w:val="24"/>
-          <w:szCs w:val="24"/>
-        </w:rPr>
-        <w:t xml:space="preserve"> they become aware?</w:t>
+        <w:t xml:space="preserve"> did they become aware?</w:t>
       </w:r>
     </w:p>
     <w:p>
       <w:pPr>
         <w:contextualSpacing/>
-      </w:pPr>
-      <w:r>
+        <w:rPr>
+          <w:rFonts w:cs="Arial"/>
+        </w:rPr>
+      </w:pPr>
+      <w:r>
+        <w:rPr>
+          <w:rFonts w:cs="Arial"/>
+        </w:rPr>
         <w:t>{% endif %}</w:t>
       </w:r>
     </w:p>
@@ -6669,14 +6525,23 @@
         </w:rPr>
       </w:pPr>
       <w:r>
+        <w:rPr>
+          <w:rFonts w:cs="Arial"/>
+        </w:rPr>
         <w:t xml:space="preserve">{% if </w:t>
       </w:r>
       <w:proofErr w:type="spellStart"/>
       <w:r>
+        <w:rPr>
+          <w:rFonts w:cs="Arial"/>
+        </w:rPr>
         <w:t>show_sex_section</w:t>
       </w:r>
       <w:proofErr w:type="spellEnd"/>
       <w:r>
+        <w:rPr>
+          <w:rFonts w:cs="Arial"/>
+        </w:rPr>
         <w:t xml:space="preserve"> %}</w:t>
       </w:r>
     </w:p>
@@ -6749,23 +6614,7 @@
           <w:sz w:val="24"/>
           <w:szCs w:val="24"/>
         </w:rPr>
-        <w:t xml:space="preserve">Are the management officials who you allege discriminated against you in this </w:t>
-      </w:r>
-      <w:r>
-        <w:rPr>
-          <w:rFonts w:cs="Arial"/>
-          <w:sz w:val="24"/>
-          <w:szCs w:val="24"/>
-        </w:rPr>
-        <w:t>c</w:t>
-      </w:r>
-      <w:r>
-        <w:rPr>
-          <w:rFonts w:cs="Arial"/>
-          <w:sz w:val="24"/>
-          <w:szCs w:val="24"/>
-        </w:rPr>
-        <w:t xml:space="preserve">omplaint, aware of your </w:t>
+        <w:t xml:space="preserve">Are the management officials who you allege discriminated against you in this complaint, aware of your </w:t>
       </w:r>
       <w:r>
         <w:rPr>
@@ -6799,31 +6648,7 @@
           <w:sz w:val="24"/>
           <w:szCs w:val="24"/>
         </w:rPr>
-        <w:t xml:space="preserve"> (approx</w:t>
-      </w:r>
-      <w:r>
-        <w:rPr>
-          <w:rFonts w:cs="Arial"/>
-          <w:sz w:val="24"/>
-          <w:szCs w:val="24"/>
-        </w:rPr>
-        <w:t>imate</w:t>
-      </w:r>
-      <w:r>
-        <w:rPr>
-          <w:rFonts w:cs="Arial"/>
-          <w:sz w:val="24"/>
-          <w:szCs w:val="24"/>
-        </w:rPr>
-        <w:t xml:space="preserve"> date) </w:t>
-      </w:r>
-      <w:r>
-        <w:rPr>
-          <w:rFonts w:cs="Arial"/>
-          <w:sz w:val="24"/>
-          <w:szCs w:val="24"/>
-        </w:rPr>
-        <w:t xml:space="preserve">and </w:t>
+        <w:t xml:space="preserve"> (approximate date) and </w:t>
       </w:r>
       <w:r>
         <w:rPr>
@@ -6846,8 +6671,14 @@
     <w:p>
       <w:pPr>
         <w:contextualSpacing/>
-      </w:pPr>
-      <w:r>
+        <w:rPr>
+          <w:rFonts w:cs="Arial"/>
+        </w:rPr>
+      </w:pPr>
+      <w:r>
+        <w:rPr>
+          <w:rFonts w:cs="Arial"/>
+        </w:rPr>
         <w:t>{% endif %}</w:t>
       </w:r>
     </w:p>
@@ -6861,15 +6692,24 @@
         </w:rPr>
       </w:pPr>
       <w:r>
+        <w:rPr>
+          <w:rFonts w:cs="Arial"/>
+        </w:rPr>
         <w:lastRenderedPageBreak/>
         <w:t xml:space="preserve">{% if </w:t>
       </w:r>
       <w:proofErr w:type="spellStart"/>
       <w:r>
+        <w:rPr>
+          <w:rFonts w:cs="Arial"/>
+        </w:rPr>
         <w:t>show_sexual_orientation_section</w:t>
       </w:r>
       <w:proofErr w:type="spellEnd"/>
       <w:r>
+        <w:rPr>
+          <w:rFonts w:cs="Arial"/>
+        </w:rPr>
         <w:t xml:space="preserve"> %}</w:t>
       </w:r>
     </w:p>
@@ -6902,16 +6742,7 @@
           <w:sz w:val="24"/>
           <w:szCs w:val="24"/>
         </w:rPr>
-        <w:t>sex</w:t>
-      </w:r>
-      <w:r>
-        <w:rPr>
-          <w:rFonts w:cs="Arial"/>
-          <w:b/>
-          <w:sz w:val="24"/>
-          <w:szCs w:val="24"/>
-        </w:rPr>
-        <w:t>ual orientation</w:t>
+        <w:t>sexual orientation</w:t>
       </w:r>
     </w:p>
     <w:p>
@@ -6944,23 +6775,7 @@
           <w:sz w:val="24"/>
           <w:szCs w:val="24"/>
         </w:rPr>
-        <w:t xml:space="preserve">Are the management officials who you allege discriminated against you in this </w:t>
-      </w:r>
-      <w:r>
-        <w:rPr>
-          <w:rFonts w:cs="Arial"/>
-          <w:sz w:val="24"/>
-          <w:szCs w:val="24"/>
-        </w:rPr>
-        <w:t>c</w:t>
-      </w:r>
-      <w:r>
-        <w:rPr>
-          <w:rFonts w:cs="Arial"/>
-          <w:sz w:val="24"/>
-          <w:szCs w:val="24"/>
-        </w:rPr>
-        <w:t xml:space="preserve">omplaint, aware of your </w:t>
+        <w:t xml:space="preserve">Are the management officials who you allege discriminated against you in this complaint, aware of your </w:t>
       </w:r>
       <w:r>
         <w:rPr>
@@ -6969,7 +6784,15 @@
           <w:sz w:val="24"/>
           <w:szCs w:val="24"/>
         </w:rPr>
-        <w:t>sex</w:t>
+        <w:t>sexual orientation</w:t>
+      </w:r>
+      <w:r>
+        <w:rPr>
+          <w:rFonts w:cs="Arial"/>
+          <w:sz w:val="24"/>
+          <w:szCs w:val="24"/>
+        </w:rPr>
+        <w:t xml:space="preserve">? If so, </w:t>
       </w:r>
       <w:r>
         <w:rPr>
@@ -6978,15 +6801,15 @@
           <w:sz w:val="24"/>
           <w:szCs w:val="24"/>
         </w:rPr>
-        <w:t>ual orientation</w:t>
-      </w:r>
-      <w:r>
-        <w:rPr>
-          <w:rFonts w:cs="Arial"/>
-          <w:sz w:val="24"/>
-          <w:szCs w:val="24"/>
-        </w:rPr>
-        <w:t xml:space="preserve">? If so, </w:t>
+        <w:t>when</w:t>
+      </w:r>
+      <w:r>
+        <w:rPr>
+          <w:rFonts w:cs="Arial"/>
+          <w:sz w:val="24"/>
+          <w:szCs w:val="24"/>
+        </w:rPr>
+        <w:t xml:space="preserve"> (approximate date) and </w:t>
       </w:r>
       <w:r>
         <w:rPr>
@@ -6995,47 +6818,6 @@
           <w:sz w:val="24"/>
           <w:szCs w:val="24"/>
         </w:rPr>
-        <w:t>when</w:t>
-      </w:r>
-      <w:r>
-        <w:rPr>
-          <w:rFonts w:cs="Arial"/>
-          <w:sz w:val="24"/>
-          <w:szCs w:val="24"/>
-        </w:rPr>
-        <w:t xml:space="preserve"> (approx</w:t>
-      </w:r>
-      <w:r>
-        <w:rPr>
-          <w:rFonts w:cs="Arial"/>
-          <w:sz w:val="24"/>
-          <w:szCs w:val="24"/>
-        </w:rPr>
-        <w:t>imate</w:t>
-      </w:r>
-      <w:r>
-        <w:rPr>
-          <w:rFonts w:cs="Arial"/>
-          <w:sz w:val="24"/>
-          <w:szCs w:val="24"/>
-        </w:rPr>
-        <w:t xml:space="preserve"> date) </w:t>
-      </w:r>
-      <w:r>
-        <w:rPr>
-          <w:rFonts w:cs="Arial"/>
-          <w:sz w:val="24"/>
-          <w:szCs w:val="24"/>
-        </w:rPr>
-        <w:t xml:space="preserve">and </w:t>
-      </w:r>
-      <w:r>
-        <w:rPr>
-          <w:rFonts w:cs="Arial"/>
-          <w:b/>
-          <w:sz w:val="24"/>
-          <w:szCs w:val="24"/>
-        </w:rPr>
         <w:t xml:space="preserve">how </w:t>
       </w:r>
       <w:r>
@@ -7050,8 +6832,14 @@
     <w:p>
       <w:pPr>
         <w:contextualSpacing/>
-      </w:pPr>
-      <w:r>
+        <w:rPr>
+          <w:rFonts w:cs="Arial"/>
+        </w:rPr>
+      </w:pPr>
+      <w:r>
+        <w:rPr>
+          <w:rFonts w:cs="Arial"/>
+        </w:rPr>
         <w:t>{% endif %}</w:t>
       </w:r>
     </w:p>
@@ -7065,14 +6853,23 @@
         </w:rPr>
       </w:pPr>
       <w:r>
+        <w:rPr>
+          <w:rFonts w:cs="Arial"/>
+        </w:rPr>
         <w:t xml:space="preserve">{% if </w:t>
       </w:r>
       <w:proofErr w:type="spellStart"/>
       <w:r>
+        <w:rPr>
+          <w:rFonts w:cs="Arial"/>
+        </w:rPr>
         <w:t>show_national_origin_section</w:t>
       </w:r>
       <w:proofErr w:type="spellEnd"/>
       <w:r>
+        <w:rPr>
+          <w:rFonts w:cs="Arial"/>
+        </w:rPr>
         <w:t xml:space="preserve"> %}</w:t>
       </w:r>
     </w:p>
@@ -7137,23 +6934,7 @@
           <w:sz w:val="24"/>
           <w:szCs w:val="24"/>
         </w:rPr>
-        <w:t xml:space="preserve">Are the management officials who you allege discriminated against you in this </w:t>
-      </w:r>
-      <w:r>
-        <w:rPr>
-          <w:rFonts w:cs="Arial"/>
-          <w:sz w:val="24"/>
-          <w:szCs w:val="24"/>
-        </w:rPr>
-        <w:t>c</w:t>
-      </w:r>
-      <w:r>
-        <w:rPr>
-          <w:rFonts w:cs="Arial"/>
-          <w:sz w:val="24"/>
-          <w:szCs w:val="24"/>
-        </w:rPr>
-        <w:t xml:space="preserve">omplaint, aware of your </w:t>
+        <w:t xml:space="preserve">Are the management officials who you allege discriminated against you in this complaint, aware of your </w:t>
       </w:r>
       <w:r>
         <w:rPr>
@@ -7187,31 +6968,7 @@
           <w:sz w:val="24"/>
           <w:szCs w:val="24"/>
         </w:rPr>
-        <w:t xml:space="preserve"> (approx</w:t>
-      </w:r>
-      <w:r>
-        <w:rPr>
-          <w:rFonts w:cs="Arial"/>
-          <w:sz w:val="24"/>
-          <w:szCs w:val="24"/>
-        </w:rPr>
-        <w:t>imate</w:t>
-      </w:r>
-      <w:r>
-        <w:rPr>
-          <w:rFonts w:cs="Arial"/>
-          <w:sz w:val="24"/>
-          <w:szCs w:val="24"/>
-        </w:rPr>
-        <w:t xml:space="preserve"> date) </w:t>
-      </w:r>
-      <w:r>
-        <w:rPr>
-          <w:rFonts w:cs="Arial"/>
-          <w:sz w:val="24"/>
-          <w:szCs w:val="24"/>
-        </w:rPr>
-        <w:t xml:space="preserve">and </w:t>
+        <w:t xml:space="preserve"> (approximate date) and </w:t>
       </w:r>
       <w:r>
         <w:rPr>
@@ -7234,8 +6991,14 @@
     <w:p>
       <w:pPr>
         <w:contextualSpacing/>
-      </w:pPr>
-      <w:r>
+        <w:rPr>
+          <w:rFonts w:cs="Arial"/>
+        </w:rPr>
+      </w:pPr>
+      <w:r>
+        <w:rPr>
+          <w:rFonts w:cs="Arial"/>
+        </w:rPr>
         <w:t>{% endif %}</w:t>
       </w:r>
     </w:p>
@@ -7249,14 +7012,23 @@
         </w:rPr>
       </w:pPr>
       <w:r>
+        <w:rPr>
+          <w:rFonts w:cs="Arial"/>
+        </w:rPr>
         <w:t xml:space="preserve">{% if </w:t>
       </w:r>
       <w:proofErr w:type="spellStart"/>
       <w:r>
+        <w:rPr>
+          <w:rFonts w:cs="Arial"/>
+        </w:rPr>
         <w:t>show_age_section</w:t>
       </w:r>
       <w:proofErr w:type="spellEnd"/>
       <w:r>
+        <w:rPr>
+          <w:rFonts w:cs="Arial"/>
+        </w:rPr>
         <w:t xml:space="preserve"> %}</w:t>
       </w:r>
     </w:p>
@@ -7289,25 +7061,7 @@
           <w:sz w:val="24"/>
           <w:szCs w:val="24"/>
         </w:rPr>
-        <w:t xml:space="preserve">age and </w:t>
-      </w:r>
-      <w:r>
-        <w:rPr>
-          <w:rFonts w:cs="Arial"/>
-          <w:b/>
-          <w:sz w:val="24"/>
-          <w:szCs w:val="24"/>
-        </w:rPr>
-        <w:t>year</w:t>
-      </w:r>
-      <w:r>
-        <w:rPr>
-          <w:rFonts w:cs="Arial"/>
-          <w:b/>
-          <w:sz w:val="24"/>
-          <w:szCs w:val="24"/>
-        </w:rPr>
-        <w:t xml:space="preserve"> of birth</w:t>
+        <w:t>age and year of birth</w:t>
       </w:r>
       <w:r>
         <w:rPr>
@@ -7417,6 +7171,9 @@
         </w:rPr>
       </w:pPr>
       <w:r>
+        <w:rPr>
+          <w:rFonts w:cs="Arial"/>
+        </w:rPr>
         <w:t>{% endif %}</w:t>
       </w:r>
     </w:p>
@@ -7433,14 +7190,23 @@
         </w:rPr>
       </w:pPr>
       <w:r>
+        <w:rPr>
+          <w:rFonts w:cs="Arial"/>
+        </w:rPr>
         <w:t xml:space="preserve">{% if </w:t>
       </w:r>
       <w:proofErr w:type="spellStart"/>
       <w:r>
+        <w:rPr>
+          <w:rFonts w:cs="Arial"/>
+        </w:rPr>
         <w:t>show_retaliation_section</w:t>
       </w:r>
       <w:proofErr w:type="spellEnd"/>
       <w:r>
+        <w:rPr>
+          <w:rFonts w:cs="Arial"/>
+        </w:rPr>
         <w:t xml:space="preserve"> %}</w:t>
       </w:r>
     </w:p>
@@ -7511,25 +7277,7 @@
           <w:sz w:val="24"/>
           <w:szCs w:val="24"/>
         </w:rPr>
-        <w:t>You alleged discrimination based on Retaliation.  What was the</w:t>
-      </w:r>
-      <w:r>
-        <w:rPr>
-          <w:rFonts w:cs="Arial"/>
-          <w:bCs/>
-          <w:sz w:val="24"/>
-          <w:szCs w:val="24"/>
-        </w:rPr>
-        <w:t xml:space="preserve"> EEO </w:t>
-      </w:r>
-      <w:r>
-        <w:rPr>
-          <w:rFonts w:cs="Arial"/>
-          <w:bCs/>
-          <w:sz w:val="24"/>
-          <w:szCs w:val="24"/>
-        </w:rPr>
-        <w:t xml:space="preserve">activity you engaged in that you believe is being used to retaliate against you? </w:t>
+        <w:t xml:space="preserve">You alleged discrimination based on Retaliation.  What was the EEO activity you engaged in that you believe is being used to retaliate against you? </w:t>
       </w:r>
       <w:r>
         <w:rPr>
@@ -7539,27 +7287,7 @@
           <w:sz w:val="24"/>
           <w:szCs w:val="24"/>
         </w:rPr>
-        <w:t>(</w:t>
-      </w:r>
-      <w:r>
-        <w:rPr>
-          <w:rFonts w:cs="Arial"/>
-          <w:bCs/>
-          <w:i/>
-          <w:sz w:val="24"/>
-          <w:szCs w:val="24"/>
-        </w:rPr>
-        <w:t>Protected EEO a</w:t>
-      </w:r>
-      <w:r>
-        <w:rPr>
-          <w:rFonts w:cs="Arial"/>
-          <w:bCs/>
-          <w:i/>
-          <w:sz w:val="24"/>
-          <w:szCs w:val="24"/>
-        </w:rPr>
-        <w:t>ctivity may include</w:t>
+        <w:t>(Protected EEO activity may include</w:t>
       </w:r>
       <w:r>
         <w:rPr>
@@ -7809,6 +7537,9 @@
         </w:rPr>
       </w:pPr>
       <w:r>
+        <w:rPr>
+          <w:rFonts w:cs="Arial"/>
+        </w:rPr>
         <w:t>{% endif %}</w:t>
       </w:r>
     </w:p>
@@ -7897,7 +7628,7 @@
           <w:sz w:val="24"/>
           <w:szCs w:val="24"/>
         </w:rPr>
-        <w:t xml:space="preserve">. See sample questions for other types of Retaliation on the Reference </w:t>
+        <w:t xml:space="preserve">. See sample questions for other types of Retaliation on the Reference Library. Be sure to ask the appropriate retaliation </w:t>
       </w:r>
       <w:r>
         <w:rPr>
@@ -7908,9 +7639,12 @@
           <w:sz w:val="24"/>
           <w:szCs w:val="24"/>
         </w:rPr>
-        <w:t xml:space="preserve">Library. </w:t>
-      </w:r>
-      <w:r>
+        <w:lastRenderedPageBreak/>
+        <w:t>questions or may be sent back to get a supplemental. (Delete this note before sending questions out)</w:t>
+      </w:r>
+    </w:p>
+    <w:p>
+      <w:pPr>
         <w:rPr>
           <w:rFonts w:cs="Arial"/>
           <w:b/>
@@ -7919,46 +7653,38 @@
           <w:sz w:val="24"/>
           <w:szCs w:val="24"/>
         </w:rPr>
-        <w:t xml:space="preserve">Be sure to ask the appropriate retaliation </w:t>
-      </w:r>
-      <w:r>
-        <w:rPr>
-          <w:rFonts w:cs="Arial"/>
-          <w:b/>
-          <w:i/>
-          <w:color w:val="000000"/>
-          <w:sz w:val="24"/>
-          <w:szCs w:val="24"/>
-        </w:rPr>
-        <w:lastRenderedPageBreak/>
-        <w:t>questions or may be sent back to get a supplemental. (Delete this note before sending questions out)</w:t>
-      </w:r>
-    </w:p>
-    <w:p>
-      <w:pPr>
-        <w:rPr>
-          <w:rFonts w:cs="Arial"/>
-          <w:b/>
-          <w:i/>
-          <w:color w:val="000000"/>
-          <w:sz w:val="24"/>
-          <w:szCs w:val="24"/>
-        </w:rPr>
-      </w:pPr>
-      <w:r>
+      </w:pPr>
+      <w:r>
+        <w:rPr>
+          <w:rFonts w:cs="Arial"/>
+        </w:rPr>
         <w:t>{% endif %}</w:t>
       </w:r>
     </w:p>
     <w:p>
-      <w:r>
+      <w:pPr>
+        <w:rPr>
+          <w:rFonts w:cs="Arial"/>
+        </w:rPr>
+      </w:pPr>
+      <w:r>
+        <w:rPr>
+          <w:rFonts w:cs="Arial"/>
+        </w:rPr>
         <w:t xml:space="preserve">{% if </w:t>
       </w:r>
       <w:proofErr w:type="spellStart"/>
       <w:r>
+        <w:rPr>
+          <w:rFonts w:cs="Arial"/>
+        </w:rPr>
         <w:t>show_disability_section</w:t>
       </w:r>
       <w:proofErr w:type="spellEnd"/>
       <w:r>
+        <w:rPr>
+          <w:rFonts w:cs="Arial"/>
+        </w:rPr>
         <w:t xml:space="preserve"> %}</w:t>
       </w:r>
     </w:p>
@@ -8229,15 +7955,7 @@
           <w:sz w:val="24"/>
           <w:szCs w:val="24"/>
         </w:rPr>
-        <w:t>not able to perform</w:t>
-      </w:r>
-      <w:r>
-        <w:rPr>
-          <w:rFonts w:cs="Arial"/>
-          <w:sz w:val="24"/>
-          <w:szCs w:val="24"/>
-        </w:rPr>
-        <w:t>.</w:t>
+        <w:t>not able to perform.</w:t>
       </w:r>
     </w:p>
     <w:p>
@@ -8405,20 +8123,42 @@
       </w:r>
     </w:p>
     <w:p>
-      <w:r>
+      <w:pPr>
+        <w:rPr>
+          <w:rFonts w:cs="Arial"/>
+        </w:rPr>
+      </w:pPr>
+      <w:r>
+        <w:rPr>
+          <w:rFonts w:cs="Arial"/>
+        </w:rPr>
         <w:t>{% endif %}</w:t>
       </w:r>
     </w:p>
     <w:p>
-      <w:r>
+      <w:pPr>
+        <w:rPr>
+          <w:rFonts w:cs="Arial"/>
+        </w:rPr>
+      </w:pPr>
+      <w:r>
+        <w:rPr>
+          <w:rFonts w:cs="Arial"/>
+        </w:rPr>
         <w:t xml:space="preserve">{% if </w:t>
       </w:r>
       <w:proofErr w:type="spellStart"/>
       <w:r>
+        <w:rPr>
+          <w:rFonts w:cs="Arial"/>
+        </w:rPr>
         <w:t>show_gina_section</w:t>
       </w:r>
       <w:proofErr w:type="spellEnd"/>
       <w:r>
+        <w:rPr>
+          <w:rFonts w:cs="Arial"/>
+        </w:rPr>
         <w:t xml:space="preserve"> %}</w:t>
       </w:r>
     </w:p>
@@ -8697,19 +8437,36 @@
         </w:rPr>
       </w:pPr>
       <w:r>
+        <w:rPr>
+          <w:rFonts w:cs="Arial"/>
+        </w:rPr>
         <w:t>{% endif %}</w:t>
       </w:r>
     </w:p>
     <w:p>
-      <w:r>
+      <w:pPr>
+        <w:rPr>
+          <w:rFonts w:cs="Arial"/>
+        </w:rPr>
+      </w:pPr>
+      <w:r>
+        <w:rPr>
+          <w:rFonts w:cs="Arial"/>
+        </w:rPr>
         <w:t xml:space="preserve">{% if </w:t>
       </w:r>
       <w:proofErr w:type="spellStart"/>
       <w:r>
+        <w:rPr>
+          <w:rFonts w:cs="Arial"/>
+        </w:rPr>
         <w:t>show_discrete_section</w:t>
       </w:r>
       <w:proofErr w:type="spellEnd"/>
       <w:r>
+        <w:rPr>
+          <w:rFonts w:cs="Arial"/>
+        </w:rPr>
         <w:t xml:space="preserve"> %}</w:t>
       </w:r>
     </w:p>
@@ -8731,27 +8488,7 @@
           <w:sz w:val="24"/>
           <w:szCs w:val="24"/>
         </w:rPr>
-        <w:t>CLAIM</w:t>
-      </w:r>
-      <w:r>
-        <w:rPr>
-          <w:rFonts w:cs="Arial"/>
-          <w:b/>
-          <w:bCs/>
-          <w:sz w:val="24"/>
-          <w:szCs w:val="24"/>
-        </w:rPr>
-        <w:t xml:space="preserve"> </w:t>
-      </w:r>
-      <w:r>
-        <w:rPr>
-          <w:rFonts w:cs="Arial"/>
-          <w:b/>
-          <w:bCs/>
-          <w:sz w:val="24"/>
-          <w:szCs w:val="24"/>
-        </w:rPr>
-        <w:t xml:space="preserve">Y: </w:t>
+        <w:t xml:space="preserve">CLAIM Y: </w:t>
       </w:r>
       <w:r>
         <w:rPr>
@@ -9108,13 +8845,23 @@
           <w:szCs w:val="24"/>
         </w:rPr>
       </w:pPr>
-      <w:r>
-        <w:rPr>
-          <w:rFonts w:cs="Arial"/>
-          <w:sz w:val="24"/>
-          <w:szCs w:val="24"/>
-        </w:rPr>
-        <w:t>{{ question }}</w:t>
+      <w:proofErr w:type="gramStart"/>
+      <w:r>
+        <w:rPr>
+          <w:rFonts w:cs="Arial"/>
+          <w:sz w:val="24"/>
+          <w:szCs w:val="24"/>
+        </w:rPr>
+        <w:t>{{ question</w:t>
+      </w:r>
+      <w:proofErr w:type="gramEnd"/>
+      <w:r>
+        <w:rPr>
+          <w:rFonts w:cs="Arial"/>
+          <w:sz w:val="24"/>
+          <w:szCs w:val="24"/>
+        </w:rPr>
+        <w:t xml:space="preserve"> }}</w:t>
       </w:r>
     </w:p>
     <w:p>
@@ -9189,6 +8936,7 @@
         </w:rPr>
         <w:t xml:space="preserve">You previously identified </w:t>
       </w:r>
+      <w:proofErr w:type="gramStart"/>
       <w:r>
         <w:rPr>
           <w:rFonts w:cs="Arial"/>
@@ -9204,7 +8952,16 @@
           <w:sz w:val="24"/>
           <w:szCs w:val="24"/>
         </w:rPr>
-        <w:t>named_comparator</w:t>
+        <w:t>named</w:t>
+      </w:r>
+      <w:proofErr w:type="gramEnd"/>
+      <w:r>
+        <w:rPr>
+          <w:rFonts w:cs="Arial"/>
+          <w:sz w:val="24"/>
+          <w:szCs w:val="24"/>
+        </w:rPr>
+        <w:t>_comparator</w:t>
       </w:r>
       <w:proofErr w:type="spellEnd"/>
       <w:r>
@@ -9213,15 +8970,7 @@
           <w:sz w:val="24"/>
           <w:szCs w:val="24"/>
         </w:rPr>
-        <w:t xml:space="preserve"> </w:t>
-      </w:r>
-      <w:r>
-        <w:rPr>
-          <w:rFonts w:cs="Arial"/>
-          <w:sz w:val="24"/>
-          <w:szCs w:val="24"/>
-        </w:rPr>
-        <w:t xml:space="preserve">}} </w:t>
+        <w:t xml:space="preserve"> }} </w:t>
       </w:r>
       <w:r>
         <w:rPr>
@@ -9238,16 +8987,7 @@
           <w:szCs w:val="24"/>
           <w:highlight w:val="green"/>
         </w:rPr>
-        <w:t>conduct/performance/attendanc</w:t>
-      </w:r>
-      <w:r>
-        <w:rPr>
-          <w:rFonts w:cs="Arial"/>
-          <w:sz w:val="24"/>
-          <w:szCs w:val="24"/>
-          <w:highlight w:val="green"/>
-        </w:rPr>
-        <w:t>e</w:t>
+        <w:t>conduct/performance/attendance</w:t>
       </w:r>
       <w:r>
         <w:rPr>
@@ -9257,6 +8997,7 @@
         </w:rPr>
         <w:t xml:space="preserve"> as you who was not issued corrective action and or disciplined. Please provide the following for </w:t>
       </w:r>
+      <w:proofErr w:type="gramStart"/>
       <w:r>
         <w:rPr>
           <w:rFonts w:cs="Arial"/>
@@ -9272,7 +9013,16 @@
           <w:sz w:val="24"/>
           <w:szCs w:val="24"/>
         </w:rPr>
-        <w:t>named_comparator</w:t>
+        <w:t>named</w:t>
+      </w:r>
+      <w:proofErr w:type="gramEnd"/>
+      <w:r>
+        <w:rPr>
+          <w:rFonts w:cs="Arial"/>
+          <w:sz w:val="24"/>
+          <w:szCs w:val="24"/>
+        </w:rPr>
+        <w:t>_comparator</w:t>
       </w:r>
       <w:proofErr w:type="spellEnd"/>
       <w:r>
@@ -9281,23 +9031,7 @@
           <w:sz w:val="24"/>
           <w:szCs w:val="24"/>
         </w:rPr>
-        <w:t xml:space="preserve"> </w:t>
-      </w:r>
-      <w:r>
-        <w:rPr>
-          <w:rFonts w:cs="Arial"/>
-          <w:sz w:val="24"/>
-          <w:szCs w:val="24"/>
-        </w:rPr>
-        <w:t>}}</w:t>
-      </w:r>
-      <w:r>
-        <w:rPr>
-          <w:rFonts w:cs="Arial"/>
-          <w:sz w:val="24"/>
-          <w:szCs w:val="24"/>
-        </w:rPr>
-        <w:t>:</w:t>
+        <w:t xml:space="preserve"> }}:</w:t>
       </w:r>
     </w:p>
     <w:p>
@@ -9392,17 +9126,23 @@
     </w:p>
     <w:p>
       <w:pPr>
-        <w:pStyle w:val="ListParagraph"/>
-        <w:rPr>
-          <w:rFonts w:cs="Arial"/>
-          <w:sz w:val="24"/>
-          <w:szCs w:val="24"/>
-        </w:rPr>
-      </w:pPr>
-    </w:p>
-    <w:p>
-      <w:pPr>
-        <w:ind w:left="1080"/>
+        <w:rPr>
+          <w:rFonts w:cs="Arial"/>
+          <w:sz w:val="24"/>
+          <w:szCs w:val="24"/>
+        </w:rPr>
+      </w:pPr>
+      <w:r>
+        <w:rPr>
+          <w:rFonts w:cs="Arial"/>
+          <w:sz w:val="24"/>
+          <w:szCs w:val="24"/>
+        </w:rPr>
+        <w:t>{% if discrete_questions_2 %}</w:t>
+      </w:r>
+    </w:p>
+    <w:p>
+      <w:pPr>
         <w:rPr>
           <w:rFonts w:cs="Arial"/>
           <w:sz w:val="24"/>
@@ -9416,42 +9156,7 @@
           <w:szCs w:val="24"/>
         </w:rPr>
         <w:lastRenderedPageBreak/>
-        <w:t>{% if discrete_questions_2 %}</w:t>
-      </w:r>
-    </w:p>
-    <w:p>
-      <w:pPr>
-        <w:pStyle w:val="ListParagraph"/>
-        <w:ind w:left="1080"/>
-        <w:rPr>
-          <w:rFonts w:cs="Arial"/>
-          <w:sz w:val="24"/>
-          <w:szCs w:val="24"/>
-        </w:rPr>
-      </w:pPr>
-      <w:r>
-        <w:rPr>
-          <w:rFonts w:cs="Arial"/>
-          <w:sz w:val="24"/>
-          <w:szCs w:val="24"/>
-        </w:rPr>
-        <w:t>{% for question in discrete_questions</w:t>
-      </w:r>
-      <w:r>
-        <w:rPr>
-          <w:rFonts w:cs="Arial"/>
-          <w:sz w:val="24"/>
-          <w:szCs w:val="24"/>
-        </w:rPr>
-        <w:t>_2</w:t>
-      </w:r>
-      <w:r>
-        <w:rPr>
-          <w:rFonts w:cs="Arial"/>
-          <w:sz w:val="24"/>
-          <w:szCs w:val="24"/>
-        </w:rPr>
-        <w:t xml:space="preserve"> %}</w:t>
+        <w:t>{% for question in discrete_questions_2 %}</w:t>
       </w:r>
     </w:p>
     <w:p>
@@ -9467,19 +9172,27 @@
           <w:szCs w:val="24"/>
         </w:rPr>
       </w:pPr>
-      <w:r>
-        <w:rPr>
-          <w:rFonts w:cs="Arial"/>
-          <w:sz w:val="24"/>
-          <w:szCs w:val="24"/>
-        </w:rPr>
-        <w:t>{{ question }}</w:t>
-      </w:r>
-    </w:p>
-    <w:p>
-      <w:pPr>
-        <w:pStyle w:val="ListParagraph"/>
-        <w:ind w:left="1080"/>
+      <w:proofErr w:type="gramStart"/>
+      <w:r>
+        <w:rPr>
+          <w:rFonts w:cs="Arial"/>
+          <w:sz w:val="24"/>
+          <w:szCs w:val="24"/>
+        </w:rPr>
+        <w:t>{{ question</w:t>
+      </w:r>
+      <w:proofErr w:type="gramEnd"/>
+      <w:r>
+        <w:rPr>
+          <w:rFonts w:cs="Arial"/>
+          <w:sz w:val="24"/>
+          <w:szCs w:val="24"/>
+        </w:rPr>
+        <w:t xml:space="preserve"> }}</w:t>
+      </w:r>
+    </w:p>
+    <w:p>
+      <w:pPr>
         <w:rPr>
           <w:rFonts w:cs="Arial"/>
           <w:sz w:val="24"/>
@@ -9515,8 +9228,6 @@
     </w:p>
     <w:p>
       <w:pPr>
-        <w:pStyle w:val="ListParagraph"/>
-        <w:ind w:left="1080"/>
         <w:rPr>
           <w:rFonts w:cs="Arial"/>
           <w:sz w:val="24"/>
@@ -9611,39 +9322,7 @@
           <w:sz w:val="24"/>
           <w:szCs w:val="24"/>
         </w:rPr>
-        <w:t>Explain in detail the circumstances of their situation and how it compares to your situation</w:t>
-      </w:r>
-      <w:r>
-        <w:rPr>
-          <w:rFonts w:cs="Arial"/>
-          <w:sz w:val="24"/>
-          <w:szCs w:val="24"/>
-        </w:rPr>
-        <w:t xml:space="preserve">, </w:t>
-      </w:r>
-      <w:r>
-        <w:rPr>
-          <w:rFonts w:cs="Arial"/>
-          <w:sz w:val="24"/>
-          <w:szCs w:val="24"/>
-        </w:rPr>
-        <w:t xml:space="preserve">and how and why </w:t>
-      </w:r>
-      <w:r>
-        <w:rPr>
-          <w:rFonts w:cs="Arial"/>
-          <w:sz w:val="24"/>
-          <w:szCs w:val="24"/>
-        </w:rPr>
-        <w:t xml:space="preserve">you believe </w:t>
-      </w:r>
-      <w:r>
-        <w:rPr>
-          <w:rFonts w:cs="Arial"/>
-          <w:sz w:val="24"/>
-          <w:szCs w:val="24"/>
-        </w:rPr>
-        <w:t xml:space="preserve">they were treated </w:t>
+        <w:t xml:space="preserve">Explain in detail the circumstances of their situation and how it compares to your situation, and how and why you believe they were treated </w:t>
       </w:r>
       <w:r>
         <w:rPr>
@@ -9691,55 +9370,7 @@
           <w:sz w:val="24"/>
           <w:szCs w:val="24"/>
         </w:rPr>
-        <w:t xml:space="preserve">Are you aware of any other employees, in the </w:t>
-      </w:r>
-      <w:r>
-        <w:rPr>
-          <w:rFonts w:cs="Arial"/>
-          <w:sz w:val="24"/>
-          <w:szCs w:val="24"/>
-        </w:rPr>
-        <w:t xml:space="preserve">past year, </w:t>
-      </w:r>
-      <w:r>
-        <w:rPr>
-          <w:rFonts w:cs="Arial"/>
-          <w:sz w:val="24"/>
-          <w:szCs w:val="24"/>
-        </w:rPr>
-        <w:t>under similar circumstances as you</w:t>
-      </w:r>
-      <w:r>
-        <w:rPr>
-          <w:rFonts w:cs="Arial"/>
-          <w:sz w:val="24"/>
-          <w:szCs w:val="24"/>
-        </w:rPr>
-        <w:t>,</w:t>
-      </w:r>
-      <w:r>
-        <w:rPr>
-          <w:rFonts w:cs="Arial"/>
-          <w:sz w:val="24"/>
-          <w:szCs w:val="24"/>
-        </w:rPr>
-        <w:t xml:space="preserve"> </w:t>
-      </w:r>
-      <w:r>
-        <w:rPr>
-          <w:rFonts w:cs="Arial"/>
-          <w:sz w:val="24"/>
-          <w:szCs w:val="24"/>
-        </w:rPr>
-        <w:t>who</w:t>
-      </w:r>
-      <w:r>
-        <w:rPr>
-          <w:rFonts w:cs="Arial"/>
-          <w:sz w:val="24"/>
-          <w:szCs w:val="24"/>
-        </w:rPr>
-        <w:t xml:space="preserve"> </w:t>
+        <w:t xml:space="preserve">Are you aware of any other employees, in the past year, under similar circumstances as you, who </w:t>
       </w:r>
       <w:r>
         <w:rPr>
@@ -9774,15 +9405,7 @@
           <w:sz w:val="24"/>
           <w:szCs w:val="24"/>
         </w:rPr>
-        <w:t xml:space="preserve"> by the same management official</w:t>
-      </w:r>
-      <w:r>
-        <w:rPr>
-          <w:rFonts w:cs="Arial"/>
-          <w:sz w:val="24"/>
-          <w:szCs w:val="24"/>
-        </w:rPr>
-        <w:t>? If so, please provide:</w:t>
+        <w:t xml:space="preserve"> by the same management official? If so, please provide:</w:t>
       </w:r>
     </w:p>
     <w:p>
@@ -9877,8 +9500,6 @@
     </w:p>
     <w:p>
       <w:pPr>
-        <w:pStyle w:val="ListParagraph"/>
-        <w:ind w:left="1080"/>
         <w:rPr>
           <w:rFonts w:cs="Arial"/>
           <w:sz w:val="24"/>
@@ -9896,8 +9517,6 @@
     </w:p>
     <w:p>
       <w:pPr>
-        <w:pStyle w:val="ListParagraph"/>
-        <w:ind w:left="1080"/>
         <w:rPr>
           <w:rFonts w:cs="Arial"/>
           <w:sz w:val="24"/>
@@ -9926,19 +9545,27 @@
           <w:szCs w:val="24"/>
         </w:rPr>
       </w:pPr>
-      <w:r>
-        <w:rPr>
-          <w:rFonts w:cs="Arial"/>
-          <w:sz w:val="24"/>
-          <w:szCs w:val="24"/>
-        </w:rPr>
-        <w:t>{{ question }}</w:t>
-      </w:r>
-    </w:p>
-    <w:p>
-      <w:pPr>
-        <w:pStyle w:val="ListParagraph"/>
-        <w:ind w:left="1080"/>
+      <w:proofErr w:type="gramStart"/>
+      <w:r>
+        <w:rPr>
+          <w:rFonts w:cs="Arial"/>
+          <w:sz w:val="24"/>
+          <w:szCs w:val="24"/>
+        </w:rPr>
+        <w:t>{{ question</w:t>
+      </w:r>
+      <w:proofErr w:type="gramEnd"/>
+      <w:r>
+        <w:rPr>
+          <w:rFonts w:cs="Arial"/>
+          <w:sz w:val="24"/>
+          <w:szCs w:val="24"/>
+        </w:rPr>
+        <w:t xml:space="preserve"> }}</w:t>
+      </w:r>
+    </w:p>
+    <w:p>
+      <w:pPr>
         <w:rPr>
           <w:rFonts w:cs="Arial"/>
           <w:sz w:val="24"/>
@@ -9974,8 +9601,6 @@
     </w:p>
     <w:p>
       <w:pPr>
-        <w:pStyle w:val="ListParagraph"/>
-        <w:ind w:left="1080"/>
         <w:rPr>
           <w:rFonts w:cs="Arial"/>
           <w:sz w:val="24"/>
@@ -10118,23 +9743,7 @@
           <w:sz w:val="24"/>
           <w:szCs w:val="24"/>
         </w:rPr>
-        <w:t xml:space="preserve">Are you aware of any other employees, in the </w:t>
-      </w:r>
-      <w:r>
-        <w:rPr>
-          <w:rFonts w:cs="Arial"/>
-          <w:sz w:val="24"/>
-          <w:szCs w:val="24"/>
-        </w:rPr>
-        <w:t>past year, under similar circumstances as you, who</w:t>
-      </w:r>
-      <w:r>
-        <w:rPr>
-          <w:rFonts w:cs="Arial"/>
-          <w:sz w:val="24"/>
-          <w:szCs w:val="24"/>
-        </w:rPr>
-        <w:t xml:space="preserve"> </w:t>
+        <w:t xml:space="preserve">Are you aware of any other employees, in the past year, under similar circumstances as you, who </w:t>
       </w:r>
       <w:r>
         <w:rPr>
@@ -10145,18 +9754,7 @@
           <w:szCs w:val="24"/>
           <w:u w:val="single"/>
         </w:rPr>
-        <w:t>were</w:t>
-      </w:r>
-      <w:r>
-        <w:rPr>
-          <w:rFonts w:cs="Arial"/>
-          <w:b/>
-          <w:bCs/>
-          <w:sz w:val="24"/>
-          <w:szCs w:val="24"/>
-          <w:u w:val="single"/>
-        </w:rPr>
-        <w:t xml:space="preserve"> not</w:t>
+        <w:t>were not</w:t>
       </w:r>
       <w:r>
         <w:rPr>
@@ -10180,15 +9778,7 @@
           <w:sz w:val="24"/>
           <w:szCs w:val="24"/>
         </w:rPr>
-        <w:t xml:space="preserve"> by the same management official</w:t>
-      </w:r>
-      <w:r>
-        <w:rPr>
-          <w:rFonts w:cs="Arial"/>
-          <w:sz w:val="24"/>
-          <w:szCs w:val="24"/>
-        </w:rPr>
-        <w:t>? If so, please provide:</w:t>
+        <w:t xml:space="preserve"> by the same management official? If so, please provide:</w:t>
       </w:r>
     </w:p>
     <w:p>
@@ -10284,7 +9874,6 @@
     </w:p>
     <w:p>
       <w:pPr>
-        <w:ind w:left="360" w:firstLine="720"/>
         <w:rPr>
           <w:rFonts w:cs="Arial"/>
           <w:sz w:val="24"/>
@@ -10302,8 +9891,6 @@
     </w:p>
     <w:p>
       <w:pPr>
-        <w:pStyle w:val="ListParagraph"/>
-        <w:ind w:left="1080"/>
         <w:rPr>
           <w:rFonts w:cs="Arial"/>
           <w:sz w:val="24"/>
@@ -10332,6 +9919,33 @@
           <w:szCs w:val="24"/>
         </w:rPr>
       </w:pPr>
+      <w:proofErr w:type="gramStart"/>
+      <w:r>
+        <w:rPr>
+          <w:rFonts w:cs="Arial"/>
+          <w:sz w:val="24"/>
+          <w:szCs w:val="24"/>
+        </w:rPr>
+        <w:t>{{ question</w:t>
+      </w:r>
+      <w:proofErr w:type="gramEnd"/>
+      <w:r>
+        <w:rPr>
+          <w:rFonts w:cs="Arial"/>
+          <w:sz w:val="24"/>
+          <w:szCs w:val="24"/>
+        </w:rPr>
+        <w:t xml:space="preserve"> }}</w:t>
+      </w:r>
+    </w:p>
+    <w:p>
+      <w:pPr>
+        <w:rPr>
+          <w:rFonts w:cs="Arial"/>
+          <w:sz w:val="24"/>
+          <w:szCs w:val="24"/>
+        </w:rPr>
+      </w:pPr>
       <w:r>
         <w:rPr>
           <w:rFonts w:cs="Arial"/>
@@ -10339,25 +9953,6 @@
           <w:szCs w:val="24"/>
         </w:rPr>
         <w:lastRenderedPageBreak/>
-        <w:t>{{ question }}</w:t>
-      </w:r>
-    </w:p>
-    <w:p>
-      <w:pPr>
-        <w:pStyle w:val="ListParagraph"/>
-        <w:ind w:left="1080"/>
-        <w:rPr>
-          <w:rFonts w:cs="Arial"/>
-          <w:sz w:val="24"/>
-          <w:szCs w:val="24"/>
-        </w:rPr>
-      </w:pPr>
-      <w:r>
-        <w:rPr>
-          <w:rFonts w:cs="Arial"/>
-          <w:sz w:val="24"/>
-          <w:szCs w:val="24"/>
-        </w:rPr>
         <w:t xml:space="preserve">{% </w:t>
       </w:r>
       <w:proofErr w:type="spellStart"/>
@@ -10381,8 +9976,6 @@
     </w:p>
     <w:p>
       <w:pPr>
-        <w:pStyle w:val="ListParagraph"/>
-        <w:ind w:left="1080"/>
         <w:rPr>
           <w:rFonts w:cs="Arial"/>
           <w:sz w:val="24"/>
@@ -10580,15 +10173,7 @@
           <w:sz w:val="24"/>
           <w:szCs w:val="24"/>
         </w:rPr>
-        <w:t>id you file a</w:t>
-      </w:r>
-      <w:r>
-        <w:rPr>
-          <w:rFonts w:cs="Arial"/>
-          <w:sz w:val="24"/>
-          <w:szCs w:val="24"/>
-        </w:rPr>
-        <w:t xml:space="preserve"> grievance</w:t>
+        <w:t>id you file a grievance</w:t>
       </w:r>
       <w:r>
         <w:rPr>
@@ -10604,15 +10189,7 @@
           <w:sz w:val="24"/>
           <w:szCs w:val="24"/>
         </w:rPr>
-        <w:t xml:space="preserve"> or any other type of complaint</w:t>
-      </w:r>
-      <w:r>
-        <w:rPr>
-          <w:rFonts w:cs="Arial"/>
-          <w:sz w:val="24"/>
-          <w:szCs w:val="24"/>
-        </w:rPr>
-        <w:t xml:space="preserve"> </w:t>
+        <w:t xml:space="preserve"> or any other type of complaint </w:t>
       </w:r>
       <w:r>
         <w:rPr>
@@ -10735,28 +10312,15 @@
           <w:sz w:val="24"/>
           <w:szCs w:val="24"/>
         </w:rPr>
-        <w:t xml:space="preserve">(Please provide a copy of the </w:t>
-      </w:r>
-      <w:r>
-        <w:rPr>
-          <w:rFonts w:cs="Arial"/>
-          <w:i/>
-          <w:sz w:val="24"/>
-          <w:szCs w:val="24"/>
-        </w:rPr>
-        <w:t xml:space="preserve">grievance, </w:t>
-      </w:r>
-      <w:r>
-        <w:rPr>
-          <w:rFonts w:cs="Arial"/>
-          <w:i/>
-          <w:sz w:val="24"/>
-          <w:szCs w:val="24"/>
-        </w:rPr>
-        <w:t>appeal and/or signed settlement documentation.)</w:t>
-      </w:r>
-    </w:p>
-    <w:p>
+        <w:t>(Please provide a copy of the grievance, appeal and/or signed settlement documentation.)</w:t>
+      </w:r>
+    </w:p>
+    <w:p>
+      <w:pPr>
+        <w:rPr>
+          <w:rFonts w:cs="Arial"/>
+        </w:rPr>
+      </w:pPr>
       <w:r>
         <w:rPr>
           <w:rFonts w:cs="Arial"/>
@@ -10767,19 +10331,36 @@
         <w:br/>
       </w:r>
       <w:r>
+        <w:rPr>
+          <w:rFonts w:cs="Arial"/>
+        </w:rPr>
         <w:t>{% endif %}</w:t>
       </w:r>
     </w:p>
     <w:p>
-      <w:r>
+      <w:pPr>
+        <w:rPr>
+          <w:rFonts w:cs="Arial"/>
+        </w:rPr>
+      </w:pPr>
+      <w:r>
+        <w:rPr>
+          <w:rFonts w:cs="Arial"/>
+        </w:rPr>
         <w:t xml:space="preserve">{% if </w:t>
       </w:r>
       <w:proofErr w:type="spellStart"/>
       <w:r>
+        <w:rPr>
+          <w:rFonts w:cs="Arial"/>
+        </w:rPr>
         <w:t>show_non_discrete_section</w:t>
       </w:r>
       <w:proofErr w:type="spellEnd"/>
       <w:r>
+        <w:rPr>
+          <w:rFonts w:cs="Arial"/>
+        </w:rPr>
         <w:t xml:space="preserve"> %}</w:t>
       </w:r>
     </w:p>
@@ -10798,7 +10379,7 @@
           <w:sz w:val="24"/>
           <w:szCs w:val="24"/>
         </w:rPr>
-        <w:t>CLAIM</w:t>
+        <w:t xml:space="preserve">CLAIM </w:t>
       </w:r>
       <w:r>
         <w:rPr>
@@ -10806,15 +10387,6 @@
           <w:b/>
           <w:sz w:val="24"/>
           <w:szCs w:val="24"/>
-        </w:rPr>
-        <w:t xml:space="preserve"> </w:t>
-      </w:r>
-      <w:r>
-        <w:rPr>
-          <w:rFonts w:cs="Arial"/>
-          <w:b/>
-          <w:sz w:val="24"/>
-          <w:szCs w:val="24"/>
           <w:highlight w:val="yellow"/>
         </w:rPr>
         <w:t>X: NON-DISCRETE EXAMPLE</w:t>
@@ -10844,23 +10416,7 @@
           <w:sz w:val="24"/>
           <w:szCs w:val="24"/>
         </w:rPr>
-        <w:t>You claim that o</w:t>
-      </w:r>
-      <w:r>
-        <w:rPr>
-          <w:rFonts w:cs="Arial"/>
-          <w:sz w:val="24"/>
-          <w:szCs w:val="24"/>
-        </w:rPr>
-        <w:t xml:space="preserve">n </w:t>
-      </w:r>
-      <w:r>
-        <w:rPr>
-          <w:rFonts w:cs="Arial"/>
-          <w:sz w:val="24"/>
-          <w:szCs w:val="24"/>
-        </w:rPr>
-        <w:t>(insert allegation)</w:t>
+        <w:t>You claim that on (insert allegation)</w:t>
       </w:r>
     </w:p>
     <w:p>
@@ -11032,23 +10588,7 @@
           <w:sz w:val="24"/>
           <w:szCs w:val="24"/>
         </w:rPr>
-        <w:t xml:space="preserve">What </w:t>
-      </w:r>
-      <w:r>
-        <w:rPr>
-          <w:rFonts w:cs="Arial"/>
-          <w:sz w:val="24"/>
-          <w:szCs w:val="24"/>
-        </w:rPr>
-        <w:t>date</w:t>
-      </w:r>
-      <w:r>
-        <w:rPr>
-          <w:rFonts w:cs="Arial"/>
-          <w:sz w:val="24"/>
-          <w:szCs w:val="24"/>
-        </w:rPr>
-        <w:t xml:space="preserve"> did this occur?</w:t>
+        <w:t>What date did this occur?</w:t>
       </w:r>
     </w:p>
     <w:p>
@@ -11109,71 +10649,7 @@
           <w:sz w:val="24"/>
           <w:szCs w:val="24"/>
         </w:rPr>
-        <w:t>What specifically was said</w:t>
-      </w:r>
-      <w:r>
-        <w:rPr>
-          <w:rFonts w:cs="Arial"/>
-          <w:sz w:val="24"/>
-          <w:szCs w:val="24"/>
-        </w:rPr>
-        <w:t>/done</w:t>
-      </w:r>
-      <w:r>
-        <w:rPr>
-          <w:rFonts w:cs="Arial"/>
-          <w:sz w:val="24"/>
-          <w:szCs w:val="24"/>
-        </w:rPr>
-        <w:t xml:space="preserve"> to you on </w:t>
-      </w:r>
-      <w:r>
-        <w:rPr>
-          <w:rFonts w:cs="Arial"/>
-          <w:sz w:val="24"/>
-          <w:szCs w:val="24"/>
-        </w:rPr>
-        <w:t>the</w:t>
-      </w:r>
-      <w:r>
-        <w:rPr>
-          <w:rFonts w:cs="Arial"/>
-          <w:sz w:val="24"/>
-          <w:szCs w:val="24"/>
-        </w:rPr>
-        <w:t xml:space="preserve"> date identified above that you considered to</w:t>
-      </w:r>
-      <w:r>
-        <w:rPr>
-          <w:rFonts w:cs="Arial"/>
-          <w:sz w:val="24"/>
-          <w:szCs w:val="24"/>
-        </w:rPr>
-        <w:t xml:space="preserve"> </w:t>
-      </w:r>
-      <w:r>
-        <w:rPr>
-          <w:rFonts w:cs="Arial"/>
-          <w:sz w:val="24"/>
-          <w:szCs w:val="24"/>
-        </w:rPr>
-        <w:t xml:space="preserve">be </w:t>
-      </w:r>
-      <w:r>
-        <w:rPr>
-          <w:rFonts w:cs="Arial"/>
-          <w:sz w:val="24"/>
-          <w:szCs w:val="24"/>
-        </w:rPr>
-        <w:t>harassing</w:t>
-      </w:r>
-      <w:r>
-        <w:rPr>
-          <w:rFonts w:cs="Arial"/>
-          <w:sz w:val="24"/>
-          <w:szCs w:val="24"/>
-        </w:rPr>
-        <w:t>?</w:t>
+        <w:t>What specifically was said/done to you on the date identified above that you considered to be harassing?</w:t>
       </w:r>
     </w:p>
     <w:p>
@@ -11204,23 +10680,7 @@
           <w:sz w:val="24"/>
           <w:szCs w:val="24"/>
         </w:rPr>
-        <w:t>Did you respond to the comments</w:t>
-      </w:r>
-      <w:r>
-        <w:rPr>
-          <w:rFonts w:cs="Arial"/>
-          <w:sz w:val="24"/>
-          <w:szCs w:val="24"/>
-        </w:rPr>
-        <w:t>/actions</w:t>
-      </w:r>
-      <w:r>
-        <w:rPr>
-          <w:rFonts w:cs="Arial"/>
-          <w:sz w:val="24"/>
-          <w:szCs w:val="24"/>
-        </w:rPr>
-        <w:t xml:space="preserve"> made? If yes, what was your response? </w:t>
+        <w:t xml:space="preserve">Did you respond to the comments/actions made? If yes, what was your response? </w:t>
       </w:r>
     </w:p>
     <w:p>
@@ -11250,6 +10710,7 @@
           <w:sz w:val="24"/>
           <w:szCs w:val="24"/>
         </w:rPr>
+        <w:lastRenderedPageBreak/>
         <w:t xml:space="preserve">Did you ask that the alleged behavior stop?  If not, please explain why. </w:t>
       </w:r>
     </w:p>
@@ -11280,39 +10741,7 @@
           <w:sz w:val="24"/>
           <w:szCs w:val="24"/>
         </w:rPr>
-        <w:t>Why did you feel these comments</w:t>
-      </w:r>
-      <w:r>
-        <w:rPr>
-          <w:rFonts w:cs="Arial"/>
-          <w:sz w:val="24"/>
-          <w:szCs w:val="24"/>
-        </w:rPr>
-        <w:t>/actions</w:t>
-      </w:r>
-      <w:r>
-        <w:rPr>
-          <w:rFonts w:cs="Arial"/>
-          <w:sz w:val="24"/>
-          <w:szCs w:val="24"/>
-        </w:rPr>
-        <w:t xml:space="preserve"> were </w:t>
-      </w:r>
-      <w:r>
-        <w:rPr>
-          <w:rFonts w:cs="Arial"/>
-          <w:sz w:val="24"/>
-          <w:szCs w:val="24"/>
-        </w:rPr>
-        <w:t>harassing</w:t>
-      </w:r>
-      <w:r>
-        <w:rPr>
-          <w:rFonts w:cs="Arial"/>
-          <w:sz w:val="24"/>
-          <w:szCs w:val="24"/>
-        </w:rPr>
-        <w:t xml:space="preserve"> toward you?</w:t>
+        <w:t>Why did you feel these comments/actions were harassing toward you?</w:t>
       </w:r>
     </w:p>
     <w:p>
@@ -11385,8 +10814,6 @@
     </w:p>
     <w:p>
       <w:pPr>
-        <w:pStyle w:val="ListParagraph"/>
-        <w:ind w:left="360"/>
         <w:rPr>
           <w:rFonts w:cs="Arial"/>
           <w:sz w:val="24"/>
@@ -11422,8 +10849,6 @@
     </w:p>
     <w:p>
       <w:pPr>
-        <w:pStyle w:val="ListParagraph"/>
-        <w:ind w:left="360"/>
         <w:rPr>
           <w:rFonts w:cs="Arial"/>
           <w:sz w:val="24"/>
@@ -11470,19 +10895,27 @@
           <w:szCs w:val="24"/>
         </w:rPr>
       </w:pPr>
-      <w:r>
-        <w:rPr>
-          <w:rFonts w:cs="Arial"/>
-          <w:sz w:val="24"/>
-          <w:szCs w:val="24"/>
-        </w:rPr>
-        <w:t>{{ question }}</w:t>
-      </w:r>
-    </w:p>
-    <w:p>
-      <w:pPr>
-        <w:pStyle w:val="ListParagraph"/>
-        <w:ind w:left="360"/>
+      <w:proofErr w:type="gramStart"/>
+      <w:r>
+        <w:rPr>
+          <w:rFonts w:cs="Arial"/>
+          <w:sz w:val="24"/>
+          <w:szCs w:val="24"/>
+        </w:rPr>
+        <w:t>{{ question</w:t>
+      </w:r>
+      <w:proofErr w:type="gramEnd"/>
+      <w:r>
+        <w:rPr>
+          <w:rFonts w:cs="Arial"/>
+          <w:sz w:val="24"/>
+          <w:szCs w:val="24"/>
+        </w:rPr>
+        <w:t xml:space="preserve"> }}</w:t>
+      </w:r>
+    </w:p>
+    <w:p>
+      <w:pPr>
         <w:rPr>
           <w:rFonts w:cs="Arial"/>
           <w:sz w:val="24"/>
@@ -11518,8 +10951,6 @@
     </w:p>
     <w:p>
       <w:pPr>
-        <w:pStyle w:val="ListParagraph"/>
-        <w:ind w:left="360"/>
         <w:rPr>
           <w:rFonts w:cs="Arial"/>
           <w:sz w:val="24"/>
@@ -11613,55 +11044,7 @@
           <w:sz w:val="24"/>
           <w:szCs w:val="24"/>
         </w:rPr>
-        <w:t xml:space="preserve"> </w:t>
-      </w:r>
-      <w:r>
-        <w:rPr>
-          <w:rFonts w:cs="Arial"/>
-          <w:sz w:val="24"/>
-          <w:szCs w:val="24"/>
-        </w:rPr>
-        <w:t>Other than this EEO, d</w:t>
-      </w:r>
-      <w:r>
-        <w:rPr>
-          <w:rFonts w:cs="Arial"/>
-          <w:sz w:val="24"/>
-          <w:szCs w:val="24"/>
-        </w:rPr>
-        <w:t>id you file a</w:t>
-      </w:r>
-      <w:r>
-        <w:rPr>
-          <w:rFonts w:cs="Arial"/>
-          <w:sz w:val="24"/>
-          <w:szCs w:val="24"/>
-        </w:rPr>
-        <w:t xml:space="preserve"> grievance/an appeal or any other type of complaint</w:t>
-      </w:r>
-      <w:r>
-        <w:rPr>
-          <w:rFonts w:cs="Arial"/>
-          <w:sz w:val="24"/>
-          <w:szCs w:val="24"/>
-        </w:rPr>
-        <w:t xml:space="preserve"> </w:t>
-      </w:r>
-      <w:r>
-        <w:rPr>
-          <w:rFonts w:cs="Arial"/>
-          <w:sz w:val="24"/>
-          <w:szCs w:val="24"/>
-        </w:rPr>
-        <w:t>regarding this issue</w:t>
-      </w:r>
-      <w:r>
-        <w:rPr>
-          <w:rFonts w:cs="Arial"/>
-          <w:sz w:val="24"/>
-          <w:szCs w:val="24"/>
-        </w:rPr>
-        <w:t xml:space="preserve">? </w:t>
+        <w:t xml:space="preserve"> Other than this EEO, did you file a grievance/an appeal or any other type of complaint regarding this issue? </w:t>
       </w:r>
     </w:p>
     <w:p>
@@ -11750,28 +11133,15 @@
           <w:sz w:val="24"/>
           <w:szCs w:val="24"/>
         </w:rPr>
-        <w:t xml:space="preserve">(Please provide a copy of the </w:t>
-      </w:r>
-      <w:r>
-        <w:rPr>
-          <w:rFonts w:cs="Arial"/>
-          <w:i/>
-          <w:sz w:val="24"/>
-          <w:szCs w:val="24"/>
-        </w:rPr>
-        <w:t xml:space="preserve">grievance, </w:t>
-      </w:r>
-      <w:r>
-        <w:rPr>
-          <w:rFonts w:cs="Arial"/>
-          <w:i/>
-          <w:sz w:val="24"/>
-          <w:szCs w:val="24"/>
-        </w:rPr>
-        <w:t>appeal and/or signed settlement documentation.)</w:t>
-      </w:r>
-    </w:p>
-    <w:p>
+        <w:t>(Please provide a copy of the grievance, appeal and/or signed settlement documentation.)</w:t>
+      </w:r>
+    </w:p>
+    <w:p>
+      <w:pPr>
+        <w:rPr>
+          <w:rFonts w:cs="Arial"/>
+        </w:rPr>
+      </w:pPr>
       <w:r>
         <w:rPr>
           <w:rFonts w:cs="Arial"/>
@@ -11782,19 +11152,36 @@
         <w:br/>
       </w:r>
       <w:r>
+        <w:rPr>
+          <w:rFonts w:cs="Arial"/>
+        </w:rPr>
         <w:t>{% endif %}</w:t>
       </w:r>
     </w:p>
     <w:p>
-      <w:r>
+      <w:pPr>
+        <w:rPr>
+          <w:rFonts w:cs="Arial"/>
+        </w:rPr>
+      </w:pPr>
+      <w:r>
+        <w:rPr>
+          <w:rFonts w:cs="Arial"/>
+        </w:rPr>
         <w:t xml:space="preserve">{% if </w:t>
       </w:r>
       <w:proofErr w:type="spellStart"/>
       <w:r>
+        <w:rPr>
+          <w:rFonts w:cs="Arial"/>
+        </w:rPr>
         <w:t>show_non_selection_section</w:t>
       </w:r>
       <w:proofErr w:type="spellEnd"/>
       <w:r>
+        <w:rPr>
+          <w:rFonts w:cs="Arial"/>
+        </w:rPr>
         <w:t xml:space="preserve"> %}</w:t>
       </w:r>
     </w:p>
@@ -11816,27 +11203,7 @@
           <w:sz w:val="24"/>
           <w:szCs w:val="24"/>
         </w:rPr>
-        <w:t>CLAIM</w:t>
-      </w:r>
-      <w:r>
-        <w:rPr>
-          <w:rFonts w:cs="Arial"/>
-          <w:b/>
-          <w:bCs/>
-          <w:sz w:val="24"/>
-          <w:szCs w:val="24"/>
-        </w:rPr>
-        <w:t>:</w:t>
-      </w:r>
-      <w:r>
-        <w:rPr>
-          <w:rFonts w:cs="Arial"/>
-          <w:b/>
-          <w:bCs/>
-          <w:sz w:val="24"/>
-          <w:szCs w:val="24"/>
-        </w:rPr>
-        <w:t xml:space="preserve"> NON-SELECTION</w:t>
+        <w:t>CLAIM: NON-SELECTION</w:t>
       </w:r>
     </w:p>
     <w:p>
@@ -12005,6 +11372,7 @@
           <w:sz w:val="24"/>
           <w:szCs w:val="24"/>
         </w:rPr>
+        <w:lastRenderedPageBreak/>
         <w:t>Who was the selecting official for this position/posting? Provide their full name and job title.</w:t>
       </w:r>
     </w:p>
@@ -12245,23 +11613,7 @@
           <w:sz w:val="24"/>
           <w:szCs w:val="24"/>
         </w:rPr>
-        <w:t xml:space="preserve">Who was selected for the position? Provide their full name and their </w:t>
-      </w:r>
-      <w:r>
-        <w:rPr>
-          <w:rFonts w:cs="Arial"/>
-          <w:sz w:val="24"/>
-          <w:szCs w:val="24"/>
-        </w:rPr>
-        <w:t>age</w:t>
-      </w:r>
-      <w:r>
-        <w:rPr>
-          <w:rFonts w:cs="Arial"/>
-          <w:sz w:val="24"/>
-          <w:szCs w:val="24"/>
-        </w:rPr>
-        <w:t>.</w:t>
+        <w:t>Who was selected for the position? Provide their full name and their age.</w:t>
       </w:r>
     </w:p>
     <w:p>
@@ -12351,29 +11703,11 @@
           <w:sz w:val="24"/>
           <w:szCs w:val="24"/>
         </w:rPr>
-        <w:t xml:space="preserve">Are you aware of anyone else who applied for the same position through the same posting? If so, please provide their full name and </w:t>
-      </w:r>
-      <w:r>
-        <w:rPr>
-          <w:rFonts w:cs="Arial"/>
-          <w:sz w:val="24"/>
-          <w:szCs w:val="24"/>
-        </w:rPr>
-        <w:t>ages</w:t>
-      </w:r>
-      <w:r>
-        <w:rPr>
-          <w:rFonts w:cs="Arial"/>
-          <w:sz w:val="24"/>
-          <w:szCs w:val="24"/>
-        </w:rPr>
-        <w:t>.</w:t>
-      </w:r>
-    </w:p>
-    <w:p>
-      <w:pPr>
-        <w:pStyle w:val="ListParagraph"/>
-        <w:ind w:left="360"/>
+        <w:t>Are you aware of anyone else who applied for the same position through the same posting? If so, please provide their full name and ages.</w:t>
+      </w:r>
+    </w:p>
+    <w:p>
+      <w:pPr>
         <w:rPr>
           <w:rFonts w:cs="Arial"/>
           <w:sz w:val="24"/>
@@ -12409,8 +11743,6 @@
     </w:p>
     <w:p>
       <w:pPr>
-        <w:pStyle w:val="ListParagraph"/>
-        <w:ind w:left="360"/>
         <w:rPr>
           <w:rFonts w:cs="Arial"/>
           <w:sz w:val="24"/>
@@ -12457,19 +11789,27 @@
           <w:szCs w:val="24"/>
         </w:rPr>
       </w:pPr>
-      <w:r>
-        <w:rPr>
-          <w:rFonts w:cs="Arial"/>
-          <w:sz w:val="24"/>
-          <w:szCs w:val="24"/>
-        </w:rPr>
-        <w:t>{{ question }}</w:t>
-      </w:r>
-    </w:p>
-    <w:p>
-      <w:pPr>
-        <w:pStyle w:val="ListParagraph"/>
-        <w:ind w:left="360"/>
+      <w:proofErr w:type="gramStart"/>
+      <w:r>
+        <w:rPr>
+          <w:rFonts w:cs="Arial"/>
+          <w:sz w:val="24"/>
+          <w:szCs w:val="24"/>
+        </w:rPr>
+        <w:t>{{ question</w:t>
+      </w:r>
+      <w:proofErr w:type="gramEnd"/>
+      <w:r>
+        <w:rPr>
+          <w:rFonts w:cs="Arial"/>
+          <w:sz w:val="24"/>
+          <w:szCs w:val="24"/>
+        </w:rPr>
+        <w:t xml:space="preserve"> }}</w:t>
+      </w:r>
+    </w:p>
+    <w:p>
+      <w:pPr>
         <w:rPr>
           <w:rFonts w:cs="Arial"/>
           <w:sz w:val="24"/>
@@ -12505,8 +11845,6 @@
     </w:p>
     <w:p>
       <w:pPr>
-        <w:pStyle w:val="ListParagraph"/>
-        <w:ind w:left="360"/>
         <w:rPr>
           <w:rFonts w:cs="Arial"/>
           <w:sz w:val="24"/>
@@ -12629,31 +11967,7 @@
           <w:sz w:val="24"/>
           <w:szCs w:val="24"/>
         </w:rPr>
-        <w:t>e or any other type of complaint</w:t>
-      </w:r>
-      <w:r>
-        <w:rPr>
-          <w:rFonts w:cs="Arial"/>
-          <w:sz w:val="24"/>
-          <w:szCs w:val="24"/>
-        </w:rPr>
-        <w:t xml:space="preserve"> </w:t>
-      </w:r>
-      <w:r>
-        <w:rPr>
-          <w:rFonts w:cs="Arial"/>
-          <w:sz w:val="24"/>
-          <w:szCs w:val="24"/>
-        </w:rPr>
-        <w:t>regarding this issue</w:t>
-      </w:r>
-      <w:r>
-        <w:rPr>
-          <w:rFonts w:cs="Arial"/>
-          <w:sz w:val="24"/>
-          <w:szCs w:val="24"/>
-        </w:rPr>
-        <w:t xml:space="preserve">? </w:t>
+        <w:t xml:space="preserve">e or any other type of complaint regarding this issue? </w:t>
       </w:r>
     </w:p>
     <w:p>
@@ -12742,6 +12056,7 @@
           <w:sz w:val="24"/>
           <w:szCs w:val="24"/>
         </w:rPr>
+        <w:lastRenderedPageBreak/>
         <w:t xml:space="preserve">(Please provide a copy of the </w:t>
       </w:r>
       <w:r>
@@ -12774,20 +12089,42 @@
       </w:pPr>
     </w:p>
     <w:p>
-      <w:r>
+      <w:pPr>
+        <w:rPr>
+          <w:rFonts w:cs="Arial"/>
+        </w:rPr>
+      </w:pPr>
+      <w:r>
+        <w:rPr>
+          <w:rFonts w:cs="Arial"/>
+        </w:rPr>
         <w:t>{% endif %}</w:t>
       </w:r>
     </w:p>
     <w:p>
-      <w:r>
+      <w:pPr>
+        <w:rPr>
+          <w:rFonts w:cs="Arial"/>
+        </w:rPr>
+      </w:pPr>
+      <w:r>
+        <w:rPr>
+          <w:rFonts w:cs="Arial"/>
+        </w:rPr>
         <w:t xml:space="preserve">{% if </w:t>
       </w:r>
       <w:proofErr w:type="spellStart"/>
       <w:r>
+        <w:rPr>
+          <w:rFonts w:cs="Arial"/>
+        </w:rPr>
         <w:t>show_accommodation_section</w:t>
       </w:r>
       <w:proofErr w:type="spellEnd"/>
       <w:r>
+        <w:rPr>
+          <w:rFonts w:cs="Arial"/>
+        </w:rPr>
         <w:t xml:space="preserve"> %}</w:t>
       </w:r>
     </w:p>
@@ -12809,16 +12146,7 @@
           <w:sz w:val="24"/>
           <w:szCs w:val="24"/>
         </w:rPr>
-        <w:t>CLAIM</w:t>
-      </w:r>
-      <w:r>
-        <w:rPr>
-          <w:rFonts w:cs="Arial"/>
-          <w:b/>
-          <w:sz w:val="24"/>
-          <w:szCs w:val="24"/>
-        </w:rPr>
-        <w:t xml:space="preserve"> </w:t>
+        <w:t xml:space="preserve">CLAIM </w:t>
       </w:r>
       <w:r>
         <w:rPr>
@@ -12862,6 +12190,7 @@
         <w:autoSpaceDN w:val="0"/>
         <w:adjustRightInd w:val="0"/>
         <w:rPr>
+          <w:rFonts w:cs="Arial"/>
           <w:sz w:val="24"/>
           <w:szCs w:val="24"/>
         </w:rPr>
@@ -12882,6 +12211,7 @@
         <w:autoSpaceDN w:val="0"/>
         <w:adjustRightInd w:val="0"/>
         <w:rPr>
+          <w:rFonts w:cs="Arial"/>
           <w:sz w:val="24"/>
           <w:szCs w:val="24"/>
         </w:rPr>
@@ -12903,6 +12233,7 @@
       </w:pPr>
       <w:r>
         <w:rPr>
+          <w:rFonts w:cs="Arial"/>
           <w:sz w:val="24"/>
           <w:szCs w:val="24"/>
         </w:rPr>
@@ -12937,6 +12268,7 @@
         <w:autoSpaceDN w:val="0"/>
         <w:adjustRightInd w:val="0"/>
         <w:rPr>
+          <w:rFonts w:cs="Arial"/>
           <w:sz w:val="24"/>
           <w:szCs w:val="24"/>
         </w:rPr>
@@ -12955,6 +12287,7 @@
         <w:autoSpaceDN w:val="0"/>
         <w:adjustRightInd w:val="0"/>
         <w:rPr>
+          <w:rFonts w:cs="Arial"/>
           <w:sz w:val="24"/>
           <w:szCs w:val="24"/>
         </w:rPr>
@@ -12970,12 +12303,14 @@
         <w:autoSpaceDN w:val="0"/>
         <w:adjustRightInd w:val="0"/>
         <w:rPr>
-          <w:sz w:val="24"/>
-          <w:szCs w:val="24"/>
-        </w:rPr>
-      </w:pPr>
-      <w:r>
-        <w:rPr>
+          <w:rFonts w:cs="Arial"/>
+          <w:sz w:val="24"/>
+          <w:szCs w:val="24"/>
+        </w:rPr>
+      </w:pPr>
+      <w:r>
+        <w:rPr>
+          <w:rFonts w:cs="Arial"/>
           <w:sz w:val="24"/>
           <w:szCs w:val="24"/>
         </w:rPr>
@@ -12988,6 +12323,7 @@
         <w:autoSpaceDN w:val="0"/>
         <w:adjustRightInd w:val="0"/>
         <w:rPr>
+          <w:rFonts w:cs="Arial"/>
           <w:sz w:val="24"/>
           <w:szCs w:val="24"/>
         </w:rPr>
@@ -13267,23 +12603,7 @@
           <w:sz w:val="24"/>
           <w:szCs w:val="24"/>
         </w:rPr>
-        <w:t>Please identify the full name and position title of the management official responsible for</w:t>
-      </w:r>
-      <w:r>
-        <w:rPr>
-          <w:rFonts w:cs="Arial"/>
-          <w:sz w:val="24"/>
-          <w:szCs w:val="24"/>
-        </w:rPr>
-        <w:t xml:space="preserve"> denying your request for a Reasonable Accommodation</w:t>
-      </w:r>
-      <w:r>
-        <w:rPr>
-          <w:rFonts w:cs="Arial"/>
-          <w:sz w:val="24"/>
-          <w:szCs w:val="24"/>
-        </w:rPr>
-        <w:t>.</w:t>
+        <w:t>Please identify the full name and position title of the management official responsible for denying your request for a Reasonable Accommodation.</w:t>
       </w:r>
     </w:p>
     <w:p>
@@ -13316,40 +12636,16 @@
           <w:sz w:val="24"/>
           <w:szCs w:val="24"/>
         </w:rPr>
+        <w:t xml:space="preserve">Are you aware if any other management officials were involved in the decision to deny your request for Reasonable Accommodation?  If so, identify each by full name, position title and </w:t>
+      </w:r>
+      <w:r>
+        <w:rPr>
+          <w:rFonts w:cs="Arial"/>
+          <w:sz w:val="24"/>
+          <w:szCs w:val="24"/>
+        </w:rPr>
         <w:lastRenderedPageBreak/>
-        <w:t xml:space="preserve">Are you aware if any other management officials were involved in the decision to </w:t>
-      </w:r>
-      <w:r>
-        <w:rPr>
-          <w:rFonts w:cs="Arial"/>
-          <w:sz w:val="24"/>
-          <w:szCs w:val="24"/>
-        </w:rPr>
-        <w:t>deny your request for Reasonable Accommodation</w:t>
-      </w:r>
-      <w:r>
-        <w:rPr>
-          <w:rFonts w:cs="Arial"/>
-          <w:sz w:val="24"/>
-          <w:szCs w:val="24"/>
-        </w:rPr>
-        <w:t xml:space="preserve">?  If so, identify each by full name, position title and work location, and explain how he/she was involved in </w:t>
-      </w:r>
-      <w:r>
-        <w:rPr>
-          <w:rFonts w:cs="Arial"/>
-          <w:sz w:val="24"/>
-          <w:szCs w:val="24"/>
-        </w:rPr>
-        <w:t>denying your request for Reasonable Accommodation</w:t>
-      </w:r>
-      <w:r>
-        <w:rPr>
-          <w:rFonts w:cs="Arial"/>
-          <w:sz w:val="24"/>
-          <w:szCs w:val="24"/>
-        </w:rPr>
-        <w:t xml:space="preserve">. </w:t>
+        <w:t xml:space="preserve">work location, and explain how he/she was involved in denying your request for Reasonable Accommodation. </w:t>
       </w:r>
     </w:p>
     <w:p>
@@ -13382,23 +12678,7 @@
           <w:sz w:val="24"/>
           <w:szCs w:val="24"/>
         </w:rPr>
-        <w:t xml:space="preserve">What led to your being </w:t>
-      </w:r>
-      <w:r>
-        <w:rPr>
-          <w:rFonts w:cs="Arial"/>
-          <w:sz w:val="24"/>
-          <w:szCs w:val="24"/>
-        </w:rPr>
-        <w:t>denied Reasonable Accommodation</w:t>
-      </w:r>
-      <w:r>
-        <w:rPr>
-          <w:rFonts w:cs="Arial"/>
-          <w:sz w:val="24"/>
-          <w:szCs w:val="24"/>
-        </w:rPr>
-        <w:t>?</w:t>
+        <w:t>What led to your being denied Reasonable Accommodation?</w:t>
       </w:r>
     </w:p>
     <w:p>
@@ -13431,23 +12711,7 @@
           <w:sz w:val="24"/>
           <w:szCs w:val="24"/>
         </w:rPr>
-        <w:t xml:space="preserve">What reason(s) did management provide to you, if any, for </w:t>
-      </w:r>
-      <w:r>
-        <w:rPr>
-          <w:rFonts w:cs="Arial"/>
-          <w:sz w:val="24"/>
-          <w:szCs w:val="24"/>
-        </w:rPr>
-        <w:t>denying your request for Reasonable Accommodation</w:t>
-      </w:r>
-      <w:r>
-        <w:rPr>
-          <w:rFonts w:cs="Arial"/>
-          <w:sz w:val="24"/>
-          <w:szCs w:val="24"/>
-        </w:rPr>
-        <w:t>?</w:t>
+        <w:t>What reason(s) did management provide to you, if any, for denying your request for Reasonable Accommodation?</w:t>
       </w:r>
     </w:p>
     <w:p>
@@ -13567,13 +12831,23 @@
           <w:szCs w:val="24"/>
         </w:rPr>
       </w:pPr>
-      <w:r>
-        <w:rPr>
-          <w:rFonts w:cs="Arial"/>
-          <w:sz w:val="24"/>
-          <w:szCs w:val="24"/>
-        </w:rPr>
-        <w:t>{{ question }}</w:t>
+      <w:proofErr w:type="gramStart"/>
+      <w:r>
+        <w:rPr>
+          <w:rFonts w:cs="Arial"/>
+          <w:sz w:val="24"/>
+          <w:szCs w:val="24"/>
+        </w:rPr>
+        <w:t>{{ question</w:t>
+      </w:r>
+      <w:proofErr w:type="gramEnd"/>
+      <w:r>
+        <w:rPr>
+          <w:rFonts w:cs="Arial"/>
+          <w:sz w:val="24"/>
+          <w:szCs w:val="24"/>
+        </w:rPr>
+        <w:t xml:space="preserve"> }}</w:t>
       </w:r>
     </w:p>
     <w:p>
@@ -13653,23 +12927,7 @@
           <w:sz w:val="24"/>
           <w:szCs w:val="24"/>
         </w:rPr>
-        <w:t xml:space="preserve">What Postal policies, rules or regulations do you believe management violated by </w:t>
-      </w:r>
-      <w:r>
-        <w:rPr>
-          <w:rFonts w:cs="Arial"/>
-          <w:sz w:val="24"/>
-          <w:szCs w:val="24"/>
-        </w:rPr>
-        <w:t>denying your request for Reasonable Accommodation</w:t>
-      </w:r>
-      <w:r>
-        <w:rPr>
-          <w:rFonts w:cs="Arial"/>
-          <w:sz w:val="24"/>
-          <w:szCs w:val="24"/>
-        </w:rPr>
-        <w:t>?</w:t>
+        <w:t>What Postal policies, rules or regulations do you believe management violated by denying your request for Reasonable Accommodation?</w:t>
       </w:r>
     </w:p>
     <w:p>
@@ -13702,15 +12960,7 @@
           <w:sz w:val="24"/>
           <w:szCs w:val="24"/>
         </w:rPr>
-        <w:t>Did you file a</w:t>
-      </w:r>
-      <w:r>
-        <w:rPr>
-          <w:rFonts w:cs="Arial"/>
-          <w:sz w:val="24"/>
-          <w:szCs w:val="24"/>
-        </w:rPr>
-        <w:t xml:space="preserve"> </w:t>
+        <w:t xml:space="preserve">Did you file a </w:t>
       </w:r>
       <w:r>
         <w:rPr>
@@ -13744,15 +12994,7 @@
           <w:sz w:val="24"/>
           <w:szCs w:val="24"/>
         </w:rPr>
-        <w:t>on being denied Reasonable Accommodation</w:t>
-      </w:r>
-      <w:r>
-        <w:rPr>
-          <w:rFonts w:cs="Arial"/>
-          <w:sz w:val="24"/>
-          <w:szCs w:val="24"/>
-        </w:rPr>
-        <w:t xml:space="preserve">? </w:t>
+        <w:t xml:space="preserve">on being denied Reasonable Accommodation? </w:t>
       </w:r>
     </w:p>
     <w:p>
@@ -13865,6 +13107,11 @@
     <w:bookmarkEnd w:id="2"/>
     <w:bookmarkEnd w:id="3"/>
     <w:p>
+      <w:pPr>
+        <w:rPr>
+          <w:rFonts w:cs="Arial"/>
+        </w:rPr>
+      </w:pPr>
       <w:r>
         <w:rPr>
           <w:rFonts w:cs="Arial"/>
@@ -13875,19 +13122,36 @@
         <w:br/>
       </w:r>
       <w:r>
+        <w:rPr>
+          <w:rFonts w:cs="Arial"/>
+        </w:rPr>
         <w:t>{% endif %}</w:t>
       </w:r>
     </w:p>
     <w:p>
-      <w:r>
+      <w:pPr>
+        <w:rPr>
+          <w:rFonts w:cs="Arial"/>
+        </w:rPr>
+      </w:pPr>
+      <w:r>
+        <w:rPr>
+          <w:rFonts w:cs="Arial"/>
+        </w:rPr>
         <w:t xml:space="preserve">{% if </w:t>
       </w:r>
       <w:proofErr w:type="spellStart"/>
       <w:r>
+        <w:rPr>
+          <w:rFonts w:cs="Arial"/>
+        </w:rPr>
         <w:t>show_harassment_section</w:t>
       </w:r>
       <w:proofErr w:type="spellEnd"/>
       <w:r>
+        <w:rPr>
+          <w:rFonts w:cs="Arial"/>
+        </w:rPr>
         <w:t xml:space="preserve"> %}</w:t>
       </w:r>
     </w:p>
@@ -13952,16 +13216,7 @@
           <w:sz w:val="24"/>
           <w:szCs w:val="24"/>
         </w:rPr>
-        <w:t xml:space="preserve">Other than as previously addressed, did you or anyone acting on your behalf tell </w:t>
-      </w:r>
-      <w:r>
-        <w:rPr>
-          <w:rFonts w:cs="Arial"/>
-          <w:bCs/>
-          <w:sz w:val="24"/>
-          <w:szCs w:val="24"/>
-        </w:rPr>
-        <w:t>the alleged harasser or person that created the hostile work environment</w:t>
+        <w:t>Other than as previously addressed, did you or anyone acting on your behalf tell the alleged harasser or person that created the hostile work environment</w:t>
       </w:r>
       <w:r>
         <w:rPr>
@@ -13980,25 +13235,7 @@
           <w:sz w:val="24"/>
           <w:szCs w:val="24"/>
         </w:rPr>
-        <w:t>that you found his/her behavior unacceptable, unwelcome, and/or</w:t>
-      </w:r>
-      <w:r>
-        <w:rPr>
-          <w:rFonts w:cs="Arial"/>
-          <w:bCs/>
-          <w:sz w:val="24"/>
-          <w:szCs w:val="24"/>
-        </w:rPr>
-        <w:t xml:space="preserve"> offensive? If so, </w:t>
-      </w:r>
-      <w:r>
-        <w:rPr>
-          <w:rFonts w:cs="Arial"/>
-          <w:bCs/>
-          <w:sz w:val="24"/>
-          <w:szCs w:val="24"/>
-        </w:rPr>
-        <w:t>provide the following:</w:t>
+        <w:t>that you found his/her behavior unacceptable, unwelcome, and/or offensive? If so, provide the following:</w:t>
       </w:r>
     </w:p>
     <w:p>
@@ -14052,25 +13289,7 @@
           <w:sz w:val="24"/>
           <w:szCs w:val="24"/>
         </w:rPr>
-        <w:t>b. W</w:t>
-      </w:r>
-      <w:r>
-        <w:rPr>
-          <w:rFonts w:cs="Arial"/>
-          <w:bCs/>
-          <w:sz w:val="24"/>
-          <w:szCs w:val="24"/>
-        </w:rPr>
-        <w:t xml:space="preserve">hen </w:t>
-      </w:r>
-      <w:r>
-        <w:rPr>
-          <w:rFonts w:cs="Arial"/>
-          <w:bCs/>
-          <w:sz w:val="24"/>
-          <w:szCs w:val="24"/>
-        </w:rPr>
-        <w:t>did you tell them?</w:t>
+        <w:t>b. When did you tell them?</w:t>
       </w:r>
     </w:p>
     <w:p>
@@ -14091,25 +13310,7 @@
           <w:sz w:val="24"/>
           <w:szCs w:val="24"/>
         </w:rPr>
-        <w:t>c. W</w:t>
-      </w:r>
-      <w:r>
-        <w:rPr>
-          <w:rFonts w:cs="Arial"/>
-          <w:bCs/>
-          <w:sz w:val="24"/>
-          <w:szCs w:val="24"/>
-        </w:rPr>
-        <w:t>hat did you/they tell him/her</w:t>
-      </w:r>
-      <w:r>
-        <w:rPr>
-          <w:rFonts w:cs="Arial"/>
-          <w:bCs/>
-          <w:sz w:val="24"/>
-          <w:szCs w:val="24"/>
-        </w:rPr>
-        <w:t>?</w:t>
+        <w:t>c. What did you/they tell him/her?</w:t>
       </w:r>
     </w:p>
     <w:p>
@@ -14130,26 +13331,7 @@
           <w:sz w:val="24"/>
           <w:szCs w:val="24"/>
         </w:rPr>
-        <w:lastRenderedPageBreak/>
-        <w:t>d. W</w:t>
-      </w:r>
-      <w:r>
-        <w:rPr>
-          <w:rFonts w:cs="Arial"/>
-          <w:bCs/>
-          <w:sz w:val="24"/>
-          <w:szCs w:val="24"/>
-        </w:rPr>
-        <w:t>hat was his/her response?</w:t>
-      </w:r>
-      <w:r>
-        <w:rPr>
-          <w:rFonts w:cs="Arial"/>
-          <w:bCs/>
-          <w:sz w:val="24"/>
-          <w:szCs w:val="24"/>
-        </w:rPr>
-        <w:t xml:space="preserve">  </w:t>
+        <w:t xml:space="preserve">d. What was his/her response?  </w:t>
       </w:r>
     </w:p>
     <w:p>
@@ -14170,6 +13352,7 @@
           <w:sz w:val="24"/>
           <w:szCs w:val="24"/>
         </w:rPr>
+        <w:lastRenderedPageBreak/>
         <w:t xml:space="preserve">(If in writing, please provide a copy.) </w:t>
       </w:r>
     </w:p>
@@ -14206,16 +13389,7 @@
           <w:sz w:val="24"/>
           <w:szCs w:val="24"/>
         </w:rPr>
-        <w:t xml:space="preserve">Did you ask that the alleged </w:t>
-      </w:r>
-      <w:r>
-        <w:rPr>
-          <w:rFonts w:cs="Arial"/>
-          <w:bCs/>
-          <w:sz w:val="24"/>
-          <w:szCs w:val="24"/>
-        </w:rPr>
-        <w:t xml:space="preserve">behavior stop?  If not, please explain why. </w:t>
+        <w:t xml:space="preserve">Did you ask that the alleged behavior stop?  If not, please explain why. </w:t>
       </w:r>
     </w:p>
     <w:p>
@@ -14249,52 +13423,7 @@
           <w:sz w:val="24"/>
           <w:szCs w:val="24"/>
         </w:rPr>
-        <w:t>Did you or did anyone</w:t>
-      </w:r>
-      <w:r>
-        <w:rPr>
-          <w:rFonts w:cs="Arial"/>
-          <w:bCs/>
-          <w:sz w:val="24"/>
-          <w:szCs w:val="24"/>
-        </w:rPr>
-        <w:t xml:space="preserve"> else</w:t>
-      </w:r>
-      <w:r>
-        <w:rPr>
-          <w:rFonts w:cs="Arial"/>
-          <w:bCs/>
-          <w:sz w:val="24"/>
-          <w:szCs w:val="24"/>
-        </w:rPr>
-        <w:t xml:space="preserve"> acting on your behalf bring your concerns regarding the alleged </w:t>
-      </w:r>
-      <w:r>
-        <w:rPr>
-          <w:rFonts w:cs="Arial"/>
-          <w:bCs/>
-          <w:sz w:val="24"/>
-          <w:szCs w:val="24"/>
-        </w:rPr>
-        <w:t>harassment/</w:t>
-      </w:r>
-      <w:r>
-        <w:rPr>
-          <w:rFonts w:cs="Arial"/>
-          <w:bCs/>
-          <w:sz w:val="24"/>
-          <w:szCs w:val="24"/>
-        </w:rPr>
-        <w:t xml:space="preserve">hostile work environment to the attention of other management officials?  If so, </w:t>
-      </w:r>
-      <w:r>
-        <w:rPr>
-          <w:rFonts w:cs="Arial"/>
-          <w:bCs/>
-          <w:sz w:val="24"/>
-          <w:szCs w:val="24"/>
-        </w:rPr>
-        <w:t>provide the following:</w:t>
+        <w:t>Did you or did anyone else acting on your behalf bring your concerns regarding the alleged harassment/hostile work environment to the attention of other management officials?  If so, provide the following:</w:t>
       </w:r>
     </w:p>
     <w:p>
@@ -14353,25 +13482,7 @@
           <w:sz w:val="24"/>
           <w:szCs w:val="24"/>
         </w:rPr>
-        <w:t>W</w:t>
-      </w:r>
-      <w:r>
-        <w:rPr>
-          <w:rFonts w:cs="Arial"/>
-          <w:bCs/>
-          <w:sz w:val="24"/>
-          <w:szCs w:val="24"/>
-        </w:rPr>
-        <w:t xml:space="preserve">hen </w:t>
-      </w:r>
-      <w:r>
-        <w:rPr>
-          <w:rFonts w:cs="Arial"/>
-          <w:bCs/>
-          <w:sz w:val="24"/>
-          <w:szCs w:val="24"/>
-        </w:rPr>
-        <w:t>did you tell them?</w:t>
+        <w:t>When did you tell them?</w:t>
       </w:r>
     </w:p>
     <w:p>
@@ -14395,25 +13506,7 @@
           <w:sz w:val="24"/>
           <w:szCs w:val="24"/>
         </w:rPr>
-        <w:t>W</w:t>
-      </w:r>
-      <w:r>
-        <w:rPr>
-          <w:rFonts w:cs="Arial"/>
-          <w:bCs/>
-          <w:sz w:val="24"/>
-          <w:szCs w:val="24"/>
-        </w:rPr>
-        <w:t>hat did you/they tell him/her</w:t>
-      </w:r>
-      <w:r>
-        <w:rPr>
-          <w:rFonts w:cs="Arial"/>
-          <w:bCs/>
-          <w:sz w:val="24"/>
-          <w:szCs w:val="24"/>
-        </w:rPr>
-        <w:t>?</w:t>
+        <w:t>What did you/they tell him/her?</w:t>
       </w:r>
     </w:p>
     <w:p>
@@ -14438,25 +13531,7 @@
           <w:sz w:val="24"/>
           <w:szCs w:val="24"/>
         </w:rPr>
-        <w:t>W</w:t>
-      </w:r>
-      <w:r>
-        <w:rPr>
-          <w:rFonts w:cs="Arial"/>
-          <w:bCs/>
-          <w:sz w:val="24"/>
-          <w:szCs w:val="24"/>
-        </w:rPr>
-        <w:t>hat was his/her response?</w:t>
-      </w:r>
-      <w:r>
-        <w:rPr>
-          <w:rFonts w:cs="Arial"/>
-          <w:bCs/>
-          <w:sz w:val="24"/>
-          <w:szCs w:val="24"/>
-        </w:rPr>
-        <w:t xml:space="preserve">  </w:t>
+        <w:t xml:space="preserve">What was his/her response?  </w:t>
       </w:r>
     </w:p>
     <w:p>
@@ -14509,25 +13584,7 @@
           <w:sz w:val="24"/>
           <w:szCs w:val="24"/>
         </w:rPr>
-        <w:t xml:space="preserve">Was an investigation conducted into your allegations of </w:t>
-      </w:r>
-      <w:r>
-        <w:rPr>
-          <w:rFonts w:cs="Arial"/>
-          <w:bCs/>
-          <w:sz w:val="24"/>
-          <w:szCs w:val="24"/>
-        </w:rPr>
-        <w:t>harassment/</w:t>
-      </w:r>
-      <w:r>
-        <w:rPr>
-          <w:rFonts w:cs="Arial"/>
-          <w:bCs/>
-          <w:sz w:val="24"/>
-          <w:szCs w:val="24"/>
-        </w:rPr>
-        <w:t xml:space="preserve">hostile work environment?  If so, who conducted the investigation and when was it conducted?  </w:t>
+        <w:t xml:space="preserve">Was an investigation conducted into your allegations of harassment/hostile work environment?  If so, who conducted the investigation and when was it conducted?  </w:t>
       </w:r>
     </w:p>
     <w:p>
@@ -14560,16 +13617,7 @@
           <w:sz w:val="24"/>
           <w:szCs w:val="24"/>
         </w:rPr>
-        <w:t>If an investigation was conducted, were you advised of the outcome? If so, when, by whom and what was the outcome</w:t>
-      </w:r>
-      <w:r>
-        <w:rPr>
-          <w:rFonts w:cs="Arial"/>
-          <w:bCs/>
-          <w:sz w:val="24"/>
-          <w:szCs w:val="24"/>
-        </w:rPr>
-        <w:t>?</w:t>
+        <w:t>If an investigation was conducted, were you advised of the outcome? If so, when, by whom and what was the outcome?</w:t>
       </w:r>
     </w:p>
     <w:p>
@@ -14633,25 +13681,7 @@
           <w:sz w:val="24"/>
           <w:szCs w:val="24"/>
         </w:rPr>
-        <w:t xml:space="preserve">What, if any, effect did the </w:t>
-      </w:r>
-      <w:r>
-        <w:rPr>
-          <w:rFonts w:cs="Arial"/>
-          <w:bCs/>
-          <w:sz w:val="24"/>
-          <w:szCs w:val="24"/>
-        </w:rPr>
-        <w:t>harassment/</w:t>
-      </w:r>
-      <w:r>
-        <w:rPr>
-          <w:rFonts w:cs="Arial"/>
-          <w:bCs/>
-          <w:sz w:val="24"/>
-          <w:szCs w:val="24"/>
-        </w:rPr>
-        <w:t>hostile work environment have on your physical or emotional well-being?</w:t>
+        <w:t>What, if any, effect did the harassment/hostile work environment have on your physical or emotional well-being?</w:t>
       </w:r>
     </w:p>
     <w:p>
@@ -14684,25 +13714,7 @@
           <w:sz w:val="24"/>
           <w:szCs w:val="24"/>
         </w:rPr>
-        <w:t xml:space="preserve">What, if any, effect did the alleged </w:t>
-      </w:r>
-      <w:r>
-        <w:rPr>
-          <w:rFonts w:cs="Arial"/>
-          <w:bCs/>
-          <w:sz w:val="24"/>
-          <w:szCs w:val="24"/>
-        </w:rPr>
-        <w:t>harassment/</w:t>
-      </w:r>
-      <w:r>
-        <w:rPr>
-          <w:rFonts w:cs="Arial"/>
-          <w:bCs/>
-          <w:sz w:val="24"/>
-          <w:szCs w:val="24"/>
-        </w:rPr>
-        <w:t>hostile work environment have on your work performance?</w:t>
+        <w:t>What, if any, effect did the alleged harassment/hostile work environment have on your work performance?</w:t>
       </w:r>
     </w:p>
     <w:p>
@@ -14787,6 +13799,9 @@
         </w:rPr>
       </w:pPr>
       <w:r>
+        <w:rPr>
+          <w:rFonts w:cs="Arial"/>
+        </w:rPr>
         <w:t>{% endif %}</w:t>
       </w:r>
     </w:p>
@@ -14808,7 +13823,6 @@
           <w:sz w:val="24"/>
           <w:szCs w:val="24"/>
         </w:rPr>
-        <w:lastRenderedPageBreak/>
         <w:t xml:space="preserve">LAST QUESTION </w:t>
       </w:r>
     </w:p>
@@ -14839,6 +13853,7 @@
           <w:sz w:val="24"/>
           <w:szCs w:val="24"/>
         </w:rPr>
+        <w:lastRenderedPageBreak/>
         <w:t>What remedy do you request to resolve this complaint?</w:t>
       </w:r>
       <w:r>
@@ -15417,6 +14432,7 @@
               <w:szCs w:val="24"/>
             </w:rPr>
           </w:pPr>
+          <w:proofErr w:type="gramStart"/>
           <w:r>
             <w:rPr>
               <w:rFonts w:cs="Arial"/>
@@ -15428,7 +14444,14 @@
             <w:rPr>
               <w:rFonts w:cs="Arial"/>
             </w:rPr>
-            <w:t>case_number</w:t>
+            <w:t>case</w:t>
+          </w:r>
+          <w:proofErr w:type="gramEnd"/>
+          <w:r>
+            <w:rPr>
+              <w:rFonts w:cs="Arial"/>
+            </w:rPr>
+            <w:t>_number</w:t>
           </w:r>
           <w:proofErr w:type="spellEnd"/>
           <w:r>
@@ -17236,6 +16259,7 @@
   <w:style w:type="character" w:default="1" w:styleId="DefaultParagraphFont">
     <w:name w:val="Default Paragraph Font"/>
     <w:uiPriority w:val="1"/>
+    <w:semiHidden/>
     <w:unhideWhenUsed/>
   </w:style>
   <w:style w:type="table" w:default="1" w:styleId="TableNormal">
@@ -17688,21 +16712,15 @@
 </file>
 
 <file path=customXml/item1.xml><?xml version="1.0" encoding="utf-8"?>
-<p:properties xmlns:p="http://schemas.microsoft.com/office/2006/metadata/properties" xmlns:xsi="http://www.w3.org/2001/XMLSchema-instance" xmlns:pc="http://schemas.microsoft.com/office/infopath/2007/PartnerControls">
-  <documentManagement>
-    <lcf76f155ced4ddcb4097134ff3c332f xmlns="f0c8fccd-0f55-4d45-9337-906c01e3bd1b">
-      <Terms xmlns="http://schemas.microsoft.com/office/infopath/2007/PartnerControls"/>
-    </lcf76f155ced4ddcb4097134ff3c332f>
-    <TaxCatchAll xmlns="fe59e7d6-d258-4d53-9096-45e4a987b815" xsi:nil="true"/>
-  </documentManagement>
-</p:properties>
+<?mso-contentType ?>
+<FormTemplates xmlns="http://schemas.microsoft.com/sharepoint/v3/contenttype/forms">
+  <Display>DocumentLibraryForm</Display>
+  <Edit>DocumentLibraryForm</Edit>
+  <New>DocumentLibraryForm</New>
+</FormTemplates>
 </file>
 
 <file path=customXml/item2.xml><?xml version="1.0" encoding="utf-8"?>
-<b:Sources xmlns:b="http://schemas.openxmlformats.org/officeDocument/2006/bibliography" xmlns="http://schemas.openxmlformats.org/officeDocument/2006/bibliography" SelectedStyle="\APA.XSL" StyleName="APA"/>
-</file>
-
-<file path=customXml/item3.xml><?xml version="1.0" encoding="utf-8"?>
 <ct:contentTypeSchema xmlns:ct="http://schemas.microsoft.com/office/2006/metadata/contentType" xmlns:ma="http://schemas.microsoft.com/office/2006/metadata/properties/metaAttributes" ct:_="" ma:_="" ma:contentTypeName="Document" ma:contentTypeID="0x01010098AEED3228EF0445BA93F19ABB567E3F" ma:contentTypeVersion="16" ma:contentTypeDescription="Create a new document." ma:contentTypeScope="" ma:versionID="700d74bbe3a7f4ed418d3df03beb5ad1">
   <xsd:schema xmlns:xsd="http://www.w3.org/2001/XMLSchema" xmlns:xs="http://www.w3.org/2001/XMLSchema" xmlns:p="http://schemas.microsoft.com/office/2006/metadata/properties" xmlns:ns2="fe59e7d6-d258-4d53-9096-45e4a987b815" xmlns:ns3="f0c8fccd-0f55-4d45-9337-906c01e3bd1b" targetNamespace="http://schemas.microsoft.com/office/2006/metadata/properties" ma:root="true" ma:fieldsID="0410c3c104b5889931e7f4557d4a5f11" ns2:_="" ns3:_="">
     <xsd:import namespace="fe59e7d6-d258-4d53-9096-45e4a987b815"/>
@@ -17943,35 +16961,30 @@
 </ct:contentTypeSchema>
 </file>
 
+<file path=customXml/item3.xml><?xml version="1.0" encoding="utf-8"?>
+<b:Sources xmlns:b="http://schemas.openxmlformats.org/officeDocument/2006/bibliography" xmlns="http://schemas.openxmlformats.org/officeDocument/2006/bibliography" SelectedStyle="\APA.XSL" StyleName="APA"/>
+</file>
+
 <file path=customXml/item4.xml><?xml version="1.0" encoding="utf-8"?>
-<?mso-contentType ?>
-<FormTemplates xmlns="http://schemas.microsoft.com/sharepoint/v3/contenttype/forms">
-  <Display>DocumentLibraryForm</Display>
-  <Edit>DocumentLibraryForm</Edit>
-  <New>DocumentLibraryForm</New>
-</FormTemplates>
+<p:properties xmlns:p="http://schemas.microsoft.com/office/2006/metadata/properties" xmlns:xsi="http://www.w3.org/2001/XMLSchema-instance" xmlns:pc="http://schemas.microsoft.com/office/infopath/2007/PartnerControls">
+  <documentManagement>
+    <lcf76f155ced4ddcb4097134ff3c332f xmlns="f0c8fccd-0f55-4d45-9337-906c01e3bd1b">
+      <Terms xmlns="http://schemas.microsoft.com/office/infopath/2007/PartnerControls"/>
+    </lcf76f155ced4ddcb4097134ff3c332f>
+    <TaxCatchAll xmlns="fe59e7d6-d258-4d53-9096-45e4a987b815" xsi:nil="true"/>
+  </documentManagement>
+</p:properties>
 </file>
 
 <file path=customXml/itemProps1.xml><?xml version="1.0" encoding="utf-8"?>
-<ds:datastoreItem xmlns:ds="http://schemas.openxmlformats.org/officeDocument/2006/customXml" ds:itemID="{AC276659-B2A1-4A88-8125-45ADD509CEB8}">
+<ds:datastoreItem xmlns:ds="http://schemas.openxmlformats.org/officeDocument/2006/customXml" ds:itemID="{B81CC7F4-F6AA-404B-9D37-554E95C4F69E}">
   <ds:schemaRefs>
-    <ds:schemaRef ds:uri="http://schemas.microsoft.com/office/2006/metadata/properties"/>
-    <ds:schemaRef ds:uri="http://schemas.microsoft.com/office/infopath/2007/PartnerControls"/>
-    <ds:schemaRef ds:uri="f0c8fccd-0f55-4d45-9337-906c01e3bd1b"/>
-    <ds:schemaRef ds:uri="fe59e7d6-d258-4d53-9096-45e4a987b815"/>
+    <ds:schemaRef ds:uri="http://schemas.microsoft.com/sharepoint/v3/contenttype/forms"/>
   </ds:schemaRefs>
 </ds:datastoreItem>
 </file>
 
 <file path=customXml/itemProps2.xml><?xml version="1.0" encoding="utf-8"?>
-<ds:datastoreItem xmlns:ds="http://schemas.openxmlformats.org/officeDocument/2006/customXml" ds:itemID="{C217BF06-57D0-4462-A8DB-264E6DF86C8A}">
-  <ds:schemaRefs>
-    <ds:schemaRef ds:uri="http://schemas.openxmlformats.org/officeDocument/2006/bibliography"/>
-  </ds:schemaRefs>
-</ds:datastoreItem>
-</file>
-
-<file path=customXml/itemProps3.xml><?xml version="1.0" encoding="utf-8"?>
 <ds:datastoreItem xmlns:ds="http://schemas.openxmlformats.org/officeDocument/2006/customXml" ds:itemID="{F3630B83-7113-4FC5-BEED-EA7309594594}">
   <ds:schemaRefs>
     <ds:schemaRef ds:uri="http://schemas.microsoft.com/office/2006/metadata/contentType"/>
@@ -17990,10 +17003,21 @@
 </ds:datastoreItem>
 </file>
 
+<file path=customXml/itemProps3.xml><?xml version="1.0" encoding="utf-8"?>
+<ds:datastoreItem xmlns:ds="http://schemas.openxmlformats.org/officeDocument/2006/customXml" ds:itemID="{C217BF06-57D0-4462-A8DB-264E6DF86C8A}">
+  <ds:schemaRefs>
+    <ds:schemaRef ds:uri="http://schemas.openxmlformats.org/officeDocument/2006/bibliography"/>
+  </ds:schemaRefs>
+</ds:datastoreItem>
+</file>
+
 <file path=customXml/itemProps4.xml><?xml version="1.0" encoding="utf-8"?>
-<ds:datastoreItem xmlns:ds="http://schemas.openxmlformats.org/officeDocument/2006/customXml" ds:itemID="{B81CC7F4-F6AA-404B-9D37-554E95C4F69E}">
+<ds:datastoreItem xmlns:ds="http://schemas.openxmlformats.org/officeDocument/2006/customXml" ds:itemID="{AC276659-B2A1-4A88-8125-45ADD509CEB8}">
   <ds:schemaRefs>
-    <ds:schemaRef ds:uri="http://schemas.microsoft.com/sharepoint/v3/contenttype/forms"/>
+    <ds:schemaRef ds:uri="http://schemas.microsoft.com/office/2006/metadata/properties"/>
+    <ds:schemaRef ds:uri="http://schemas.microsoft.com/office/infopath/2007/PartnerControls"/>
+    <ds:schemaRef ds:uri="f0c8fccd-0f55-4d45-9337-906c01e3bd1b"/>
+    <ds:schemaRef ds:uri="fe59e7d6-d258-4d53-9096-45e4a987b815"/>
   </ds:schemaRefs>
 </ds:datastoreItem>
 </file>

</xml_diff>